<commit_message>
- Setup New Input System - Clean up & Project
- 정리 및 궁금한 내용 필기 진행중
> statemachine, 람다식
</commit_message>
<xml_diff>
--- a/Study_Desc.docx
+++ b/Study_Desc.docx
@@ -3,11 +3,6 @@
 <w:document xmlns:wpc="http://schemas.microsoft.com/office/word/2010/wordprocessingCanvas" xmlns:cx="http://schemas.microsoft.com/office/drawing/2014/chartex" xmlns:cx1="http://schemas.microsoft.com/office/drawing/2015/9/8/chartex" xmlns:cx2="http://schemas.microsoft.com/office/drawing/2015/10/21/chartex" xmlns:cx3="http://schemas.microsoft.com/office/drawing/2016/5/9/chartex" xmlns:cx4="http://schemas.microsoft.com/office/drawing/2016/5/10/chartex" xmlns:cx5="http://schemas.microsoft.com/office/drawing/2016/5/11/chartex" xmlns:cx6="http://schemas.microsoft.com/office/drawing/2016/5/12/chartex" xmlns:cx7="http://schemas.microsoft.com/office/drawing/2016/5/13/chartex" xmlns:cx8="http://schemas.microsoft.com/office/drawing/2016/5/14/chartex" xmlns:mc="http://schemas.openxmlformats.org/markup-compatibility/2006" xmlns:aink="http://schemas.microsoft.com/office/drawing/2016/ink" xmlns:am3d="http://schemas.microsoft.com/office/drawing/2017/model3d" xmlns:o="urn:schemas-microsoft-com:office:office" xmlns:oel="http://schemas.microsoft.com/office/2019/extlst" xmlns:r="http://schemas.openxmlformats.org/officeDocument/2006/relationships" xmlns:m="http://schemas.openxmlformats.org/officeDocument/2006/math" xmlns:v="urn:schemas-microsoft-com:vml" xmlns:wp14="http://schemas.microsoft.com/office/word/2010/wordprocessingDrawing" xmlns:wp="http://schemas.openxmlformats.org/drawingml/2006/wordprocessingDrawing" xmlns:w10="urn:schemas-microsoft-com:office:word" xmlns:w="http://schemas.openxmlformats.org/wordprocessingml/2006/main" xmlns:w14="http://schemas.microsoft.com/office/word/2010/wordml" xmlns:w15="http://schemas.microsoft.com/office/word/2012/wordml" xmlns:w16cex="http://schemas.microsoft.com/office/word/2018/wordml/cex" xmlns:w16cid="http://schemas.microsoft.com/office/word/2016/wordml/cid" xmlns:w16="http://schemas.microsoft.com/office/word/2018/wordml" xmlns:w16du="http://schemas.microsoft.com/office/word/2023/wordml/word16du" xmlns:w16sdtdh="http://schemas.microsoft.com/office/word/2020/wordml/sdtdatahash" xmlns:w16sdtfl="http://schemas.microsoft.com/office/word/2024/wordml/sdtformatlock" xmlns:w16se="http://schemas.microsoft.com/office/word/2015/wordml/symex" xmlns:wpg="http://schemas.microsoft.com/office/word/2010/wordprocessingGroup" xmlns:wpi="http://schemas.microsoft.com/office/word/2010/wordprocessingInk" xmlns:wne="http://schemas.microsoft.com/office/word/2006/wordml" xmlns:wps="http://schemas.microsoft.com/office/word/2010/wordprocessingShape" mc:Ignorable="w14 w15 w16se w16cid w16 w16cex w16sdtdh w16sdtfl w16du wp14">
   <w:body>
     <w:p>
-      <w:pPr>
-        <w:rPr>
-          <w:rFonts w:hint="eastAsia"/>
-        </w:rPr>
-      </w:pPr>
       <w:r>
         <w:rPr>
           <w:rFonts w:hint="eastAsia"/>
@@ -41,11 +36,6 @@
       </w:r>
     </w:p>
     <w:p>
-      <w:pPr>
-        <w:rPr>
-          <w:rFonts w:hint="eastAsia"/>
-        </w:rPr>
-      </w:pPr>
       <w:r>
         <w:rPr>
           <w:rFonts w:hint="eastAsia"/>
@@ -53,13 +43,7 @@
         <w:t>7. Windows and Tools</w:t>
       </w:r>
     </w:p>
-    <w:p>
-      <w:pPr>
-        <w:rPr>
-          <w:rFonts w:hint="eastAsia"/>
-        </w:rPr>
-      </w:pPr>
-    </w:p>
+    <w:p/>
     <w:p>
       <w:r>
         <w:rPr>
@@ -69,11 +53,6 @@
       </w:r>
     </w:p>
     <w:p>
-      <w:pPr>
-        <w:rPr>
-          <w:rFonts w:hint="eastAsia"/>
-        </w:rPr>
-      </w:pPr>
       <w:r>
         <w:rPr>
           <w:rFonts w:hint="eastAsia"/>
@@ -130,11 +109,6 @@
       </w:r>
     </w:p>
     <w:p>
-      <w:pPr>
-        <w:rPr>
-          <w:rFonts w:hint="eastAsia"/>
-        </w:rPr>
-      </w:pPr>
       <w:r>
         <w:rPr>
           <w:rFonts w:hint="eastAsia"/>
@@ -174,11 +148,6 @@
     </w:p>
     <w:p/>
     <w:p>
-      <w:pPr>
-        <w:rPr>
-          <w:rFonts w:hint="eastAsia"/>
-        </w:rPr>
-      </w:pPr>
       <w:r>
         <w:rPr>
           <w:rFonts w:hint="eastAsia"/>
@@ -187,11 +156,6 @@
       </w:r>
     </w:p>
     <w:p>
-      <w:pPr>
-        <w:rPr>
-          <w:rFonts w:hint="eastAsia"/>
-        </w:rPr>
-      </w:pPr>
       <w:r>
         <w:rPr>
           <w:rFonts w:hint="eastAsia"/>
@@ -224,11 +188,6 @@
       </w:r>
     </w:p>
     <w:p>
-      <w:pPr>
-        <w:rPr>
-          <w:rFonts w:hint="eastAsia"/>
-        </w:rPr>
-      </w:pPr>
       <w:r>
         <w:rPr>
           <w:rFonts w:hint="eastAsia"/>
@@ -247,6 +206,2601 @@
         </w:rPr>
         <w:t>p logic</w:t>
       </w:r>
+    </w:p>
+    <w:p>
+      <w:r>
+        <w:rPr>
+          <w:rFonts w:hint="eastAsia"/>
+        </w:rPr>
+        <w:t>17. Collision detection</w:t>
+      </w:r>
+    </w:p>
+    <w:p>
+      <w:r>
+        <w:rPr>
+          <w:rFonts w:hint="eastAsia"/>
+        </w:rPr>
+        <w:lastRenderedPageBreak/>
+        <w:t>18. Jump, Fall &amp; Blend tree</w:t>
+      </w:r>
+    </w:p>
+    <w:p>
+      <w:r>
+        <w:rPr>
+          <w:rFonts w:hint="eastAsia"/>
+        </w:rPr>
+        <w:t>19. Attack animation</w:t>
+      </w:r>
+    </w:p>
+    <w:p>
+      <w:r>
+        <w:rPr>
+          <w:rFonts w:hint="eastAsia"/>
+        </w:rPr>
+        <w:t>20. Attack logic &amp; Enemy detection</w:t>
+      </w:r>
+    </w:p>
+    <w:p>
+      <w:r>
+        <w:rPr>
+          <w:rFonts w:hint="eastAsia"/>
+        </w:rPr>
+        <w:t>21. Timers &amp; Cooldowns</w:t>
+      </w:r>
+    </w:p>
+    <w:p>
+      <w:r>
+        <w:rPr>
+          <w:rFonts w:hint="eastAsia"/>
+        </w:rPr>
+        <w:t xml:space="preserve">22. OOP </w:t>
+      </w:r>
+      <w:r>
+        <w:t>–</w:t>
+      </w:r>
+      <w:r>
+        <w:rPr>
+          <w:rFonts w:hint="eastAsia"/>
+        </w:rPr>
+        <w:t xml:space="preserve"> Inheritance</w:t>
+      </w:r>
+    </w:p>
+    <w:p>
+      <w:pPr>
+        <w:rPr>
+          <w:rFonts w:hint="eastAsia"/>
+        </w:rPr>
+      </w:pPr>
+      <w:r>
+        <w:rPr>
+          <w:rFonts w:hint="eastAsia"/>
+        </w:rPr>
+        <w:t xml:space="preserve">23. OOP </w:t>
+      </w:r>
+      <w:r>
+        <w:t>–</w:t>
+      </w:r>
+      <w:r>
+        <w:rPr>
+          <w:rFonts w:hint="eastAsia"/>
+        </w:rPr>
+        <w:t xml:space="preserve"> Polymorphism</w:t>
+      </w:r>
+    </w:p>
+    <w:p>
+      <w:r>
+        <w:rPr>
+          <w:rFonts w:hint="eastAsia"/>
+        </w:rPr>
+        <w:t xml:space="preserve">24. OOP </w:t>
+      </w:r>
+      <w:r>
+        <w:t>–</w:t>
+      </w:r>
+      <w:r>
+        <w:rPr>
+          <w:rFonts w:hint="eastAsia"/>
+        </w:rPr>
+        <w:t xml:space="preserve"> Encapsulation</w:t>
+      </w:r>
+    </w:p>
+    <w:p>
+      <w:r>
+        <w:rPr>
+          <w:rFonts w:hint="eastAsia"/>
+        </w:rPr>
+        <w:t>25. Conclusion &amp; Project</w:t>
+      </w:r>
+    </w:p>
+    <w:p>
+      <w:pPr>
+        <w:widowControl/>
+        <w:wordWrap/>
+        <w:autoSpaceDE/>
+        <w:autoSpaceDN/>
+      </w:pPr>
+      <w:r>
+        <w:br w:type="page"/>
+      </w:r>
+    </w:p>
+    <w:p>
+      <w:r>
+        <w:rPr>
+          <w:rFonts w:hint="eastAsia"/>
+        </w:rPr>
+        <w:lastRenderedPageBreak/>
+        <w:t>[ FSM &amp; Project Setup ]</w:t>
+      </w:r>
+    </w:p>
+    <w:p>
+      <w:r>
+        <w:rPr>
+          <w:rFonts w:hint="eastAsia"/>
+        </w:rPr>
+        <w:t>26. Create project &amp; Get assets</w:t>
+      </w:r>
+    </w:p>
+    <w:p>
+      <w:r>
+        <w:rPr>
+          <w:rFonts w:hint="eastAsia"/>
+        </w:rPr>
+        <w:t>27. What is Finite State Machine</w:t>
+      </w:r>
+    </w:p>
+    <w:p>
+      <w:pPr>
+        <w:rPr>
+          <w:rFonts w:hint="eastAsia"/>
+        </w:rPr>
+      </w:pPr>
+      <w:r>
+        <w:rPr>
+          <w:rFonts w:hint="eastAsia"/>
+        </w:rPr>
+        <w:t>State Machine :  객체가 특정 시점에 하나의 상태(State)만 가질 수 있고, 특정 조건에 따라 다른 상태로 전환(Transition) 되는 구조. 각 상태는 고유한 행동과 로직을 가지며, 상태 간의 전환은 미리 정의된 규칙에 따라 이루어짐</w:t>
+      </w:r>
+    </w:p>
+    <w:p/>
+    <w:p>
+      <w:r>
+        <w:rPr>
+          <w:rFonts w:hint="eastAsia"/>
+        </w:rPr>
+        <w:t>&lt;구현 방법&gt;</w:t>
+      </w:r>
+    </w:p>
+    <w:p>
+      <w:pPr>
+        <w:pStyle w:val="a6"/>
+        <w:numPr>
+          <w:ilvl w:val="0"/>
+          <w:numId w:val="1"/>
+        </w:numPr>
+      </w:pPr>
+      <w:r>
+        <w:t>S</w:t>
+      </w:r>
+      <w:r>
+        <w:rPr>
+          <w:rFonts w:hint="eastAsia"/>
+        </w:rPr>
+        <w:t>witch문 기반 : 간단한 상태 관리에 적합</w:t>
+      </w:r>
+    </w:p>
+    <w:p>
+      <w:pPr>
+        <w:pStyle w:val="a6"/>
+        <w:numPr>
+          <w:ilvl w:val="0"/>
+          <w:numId w:val="1"/>
+        </w:numPr>
+      </w:pPr>
+      <w:r>
+        <w:rPr>
+          <w:rFonts w:hint="eastAsia"/>
+        </w:rPr>
+        <w:t>클래스 기반 : 각 상태를 별도 클래스로 구현</w:t>
+      </w:r>
+    </w:p>
+    <w:p>
+      <w:pPr>
+        <w:pStyle w:val="a6"/>
+        <w:numPr>
+          <w:ilvl w:val="0"/>
+          <w:numId w:val="1"/>
+        </w:numPr>
+      </w:pPr>
+      <w:r>
+        <w:rPr>
+          <w:rFonts w:hint="eastAsia"/>
+        </w:rPr>
+        <w:t>Unity Animator : 비주얼 상태 머신으로 애니메이션과 연동</w:t>
+      </w:r>
+    </w:p>
+    <w:p>
+      <w:pPr>
+        <w:pStyle w:val="a6"/>
+        <w:numPr>
+          <w:ilvl w:val="0"/>
+          <w:numId w:val="1"/>
+        </w:numPr>
+      </w:pPr>
+      <w:r>
+        <w:rPr>
+          <w:rFonts w:hint="eastAsia"/>
+        </w:rPr>
+        <w:t>서드파티 라이브러리 : Playmaker, Bolt 등</w:t>
+      </w:r>
+    </w:p>
+    <w:p/>
+    <w:p>
+      <w:r>
+        <w:rPr>
+          <w:rFonts w:hint="eastAsia"/>
+        </w:rPr>
+        <w:t>상태머신을 사용하면 복잡한 게임 로직을 명확하게 구조화 가능.</w:t>
+      </w:r>
+    </w:p>
+    <w:p>
+      <w:r>
+        <w:rPr>
+          <w:rFonts w:hint="eastAsia"/>
+        </w:rPr>
+        <w:t>디버깅이 쉬워짐.</w:t>
+      </w:r>
+    </w:p>
+    <w:p>
+      <w:pPr>
+        <w:rPr>
+          <w:rFonts w:hint="eastAsia"/>
+        </w:rPr>
+      </w:pPr>
+      <w:r>
+        <w:rPr>
+          <w:rFonts w:hint="eastAsia"/>
+        </w:rPr>
+        <w:t>새로운 상태 추가나 기존 상태 수정이 용이해짐.(캐릭터 컨트롤러나 게임 플로우 관리에서 매우 유용)</w:t>
+      </w:r>
+    </w:p>
+    <w:p>
+      <w:pPr>
+        <w:rPr>
+          <w:rFonts w:hint="eastAsia"/>
+        </w:rPr>
+      </w:pPr>
+    </w:p>
+    <w:p>
+      <w:pPr>
+        <w:rPr>
+          <w:rFonts w:hint="eastAsia"/>
+        </w:rPr>
+      </w:pPr>
+      <w:r>
+        <w:rPr>
+          <w:rFonts w:hint="eastAsia"/>
+        </w:rPr>
+        <w:t>28. Create Finite State Machine</w:t>
+      </w:r>
+    </w:p>
+    <w:p>
+      <w:pPr>
+        <w:rPr>
+          <w:rFonts w:hint="eastAsia"/>
+        </w:rPr>
+      </w:pPr>
+      <w:r>
+        <w:rPr>
+          <w:rFonts w:hint="eastAsia"/>
+        </w:rPr>
+        <w:t>29. New States &amp; Structure</w:t>
+      </w:r>
+    </w:p>
+    <w:p>
+      <w:pPr>
+        <w:rPr>
+          <w:rFonts w:hint="eastAsia"/>
+        </w:rPr>
+      </w:pPr>
+      <w:r>
+        <w:rPr>
+          <w:rFonts w:hint="eastAsia"/>
+        </w:rPr>
+        <w:t>30. Setup New Input System</w:t>
+      </w:r>
+    </w:p>
+    <w:p>
+      <w:pPr>
+        <w:widowControl/>
+        <w:wordWrap/>
+        <w:autoSpaceDE/>
+        <w:autoSpaceDN/>
+      </w:pPr>
+      <w:r>
+        <w:br w:type="page"/>
+      </w:r>
+    </w:p>
+    <w:p>
+      <w:r>
+        <w:rPr>
+          <w:rFonts w:hint="eastAsia"/>
+        </w:rPr>
+        <w:lastRenderedPageBreak/>
+        <w:t>31. Clean up &amp; Project</w:t>
+      </w:r>
+    </w:p>
+    <w:p>
+      <w:r>
+        <w:rPr>
+          <w:rFonts w:hint="eastAsia"/>
+        </w:rPr>
+        <w:t>&lt;3개의 핵심 컴포넌트&gt;</w:t>
+      </w:r>
+    </w:p>
+    <w:p>
+      <w:pPr>
+        <w:pStyle w:val="a6"/>
+        <w:numPr>
+          <w:ilvl w:val="0"/>
+          <w:numId w:val="2"/>
+        </w:numPr>
+      </w:pPr>
+      <w:r>
+        <w:rPr>
+          <w:rFonts w:hint="eastAsia"/>
+        </w:rPr>
+        <w:t>EntityState : 모든 상태의 기본 클래스(추상 클래스)</w:t>
+      </w:r>
+    </w:p>
+    <w:p>
+      <w:pPr>
+        <w:pStyle w:val="a6"/>
+        <w:numPr>
+          <w:ilvl w:val="0"/>
+          <w:numId w:val="2"/>
+        </w:numPr>
+      </w:pPr>
+      <w:r>
+        <w:rPr>
+          <w:rFonts w:hint="eastAsia"/>
+        </w:rPr>
+        <w:t>StateMachine : 상태를 관리하고 전환하는 관리자</w:t>
+      </w:r>
+    </w:p>
+    <w:p>
+      <w:pPr>
+        <w:pStyle w:val="a6"/>
+        <w:numPr>
+          <w:ilvl w:val="0"/>
+          <w:numId w:val="2"/>
+        </w:numPr>
+      </w:pPr>
+      <w:r>
+        <w:rPr>
+          <w:rFonts w:hint="eastAsia"/>
+        </w:rPr>
+        <w:t>구체적인 상태들 : Player_IdleState, Player_MoveState</w:t>
+      </w:r>
+    </w:p>
+    <w:p/>
+    <w:p>
+      <w:r>
+        <w:rPr>
+          <w:rFonts w:hint="eastAsia"/>
+        </w:rPr>
+        <w:t>&lt;</w:t>
+      </w:r>
+      <w:r>
+        <w:t>각</w:t>
+      </w:r>
+      <w:r>
+        <w:rPr>
+          <w:rFonts w:hint="eastAsia"/>
+        </w:rPr>
+        <w:t xml:space="preserve"> 클래스 상세 분석&gt;</w:t>
+      </w:r>
+    </w:p>
+    <w:p>
+      <w:pPr>
+        <w:pStyle w:val="a6"/>
+        <w:numPr>
+          <w:ilvl w:val="0"/>
+          <w:numId w:val="3"/>
+        </w:numPr>
+      </w:pPr>
+      <w:r>
+        <w:rPr>
+          <w:rFonts w:hint="eastAsia"/>
+        </w:rPr>
+        <w:t>EnityState : 추상 기본 클래스</w:t>
+      </w:r>
+    </w:p>
+    <w:p>
+      <w:pPr>
+        <w:pStyle w:val="a6"/>
+        <w:numPr>
+          <w:ilvl w:val="0"/>
+          <w:numId w:val="4"/>
+        </w:numPr>
+      </w:pPr>
+      <w:r>
+        <w:rPr>
+          <w:rFonts w:hint="eastAsia"/>
+        </w:rPr>
+        <w:t>Enter() : 상태에 진입할 때 호출(초기화)</w:t>
+      </w:r>
+    </w:p>
+    <w:p>
+      <w:pPr>
+        <w:pStyle w:val="a6"/>
+        <w:numPr>
+          <w:ilvl w:val="0"/>
+          <w:numId w:val="4"/>
+        </w:numPr>
+      </w:pPr>
+      <w:r>
+        <w:rPr>
+          <w:rFonts w:hint="eastAsia"/>
+        </w:rPr>
+        <w:t xml:space="preserve">Update() : </w:t>
+      </w:r>
+      <w:r>
+        <w:t>매</w:t>
+      </w:r>
+      <w:r>
+        <w:rPr>
+          <w:rFonts w:hint="eastAsia"/>
+        </w:rPr>
+        <w:t xml:space="preserve"> 프레임마다 호출(상태별 로직 실행)</w:t>
+      </w:r>
+    </w:p>
+    <w:p>
+      <w:pPr>
+        <w:pStyle w:val="a6"/>
+        <w:numPr>
+          <w:ilvl w:val="0"/>
+          <w:numId w:val="4"/>
+        </w:numPr>
+      </w:pPr>
+      <w:r>
+        <w:rPr>
+          <w:rFonts w:hint="eastAsia"/>
+        </w:rPr>
+        <w:t>Exit() : 상태를 나갈 때 호출(</w:t>
+      </w:r>
+      <w:r>
+        <w:t>정리</w:t>
+      </w:r>
+      <w:r>
+        <w:rPr>
+          <w:rFonts w:hint="eastAsia"/>
+        </w:rPr>
+        <w:t>)</w:t>
+      </w:r>
+    </w:p>
+    <w:p>
+      <w:pPr>
+        <w:pStyle w:val="a6"/>
+        <w:numPr>
+          <w:ilvl w:val="0"/>
+          <w:numId w:val="3"/>
+        </w:numPr>
+      </w:pPr>
+      <w:r>
+        <w:rPr>
+          <w:rFonts w:hint="eastAsia"/>
+        </w:rPr>
+        <w:t>StateMachine : 상태 관리자</w:t>
+      </w:r>
+    </w:p>
+    <w:p>
+      <w:pPr>
+        <w:pStyle w:val="a6"/>
+        <w:numPr>
+          <w:ilvl w:val="0"/>
+          <w:numId w:val="4"/>
+        </w:numPr>
+      </w:pPr>
+      <w:r>
+        <w:rPr>
+          <w:rFonts w:hint="eastAsia"/>
+        </w:rPr>
+        <w:t>Initialize() : 최초 상태 설정</w:t>
+      </w:r>
+    </w:p>
+    <w:p>
+      <w:pPr>
+        <w:pStyle w:val="a6"/>
+        <w:numPr>
+          <w:ilvl w:val="0"/>
+          <w:numId w:val="4"/>
+        </w:numPr>
+      </w:pPr>
+      <w:r>
+        <w:rPr>
+          <w:rFonts w:hint="eastAsia"/>
+        </w:rPr>
+        <w:t>ChangeState() : 상태 전환(Exit -&gt; Enter 순서로 호출)</w:t>
+      </w:r>
+    </w:p>
+    <w:p>
+      <w:pPr>
+        <w:pStyle w:val="a6"/>
+        <w:numPr>
+          <w:ilvl w:val="0"/>
+          <w:numId w:val="4"/>
+        </w:numPr>
+      </w:pPr>
+      <w:r>
+        <w:rPr>
+          <w:rFonts w:hint="eastAsia"/>
+        </w:rPr>
+        <w:t>UpdateActiveState() : 현재 상태의 Update() 실행</w:t>
+      </w:r>
+    </w:p>
+    <w:p>
+      <w:pPr>
+        <w:pStyle w:val="a6"/>
+        <w:numPr>
+          <w:ilvl w:val="0"/>
+          <w:numId w:val="3"/>
+        </w:numPr>
+      </w:pPr>
+      <w:r>
+        <w:rPr>
+          <w:rFonts w:hint="eastAsia"/>
+        </w:rPr>
+        <w:t>구체적인 상태들 : 대기상태, 이동상태 등</w:t>
+      </w:r>
+    </w:p>
+    <w:p/>
+    <w:p>
+      <w:r>
+        <w:rPr>
+          <w:rFonts w:hint="eastAsia"/>
+        </w:rPr>
+        <w:t>&lt;동작 흐름&gt;</w:t>
+      </w:r>
+    </w:p>
+    <w:p>
+      <w:pPr>
+        <w:pStyle w:val="a6"/>
+        <w:numPr>
+          <w:ilvl w:val="0"/>
+          <w:numId w:val="5"/>
+        </w:numPr>
+      </w:pPr>
+      <w:r>
+        <w:rPr>
+          <w:rFonts w:hint="eastAsia"/>
+        </w:rPr>
+        <w:t>초기화 과정</w:t>
+      </w:r>
+    </w:p>
+    <w:p>
+      <w:pPr>
+        <w:pStyle w:val="a6"/>
+        <w:numPr>
+          <w:ilvl w:val="0"/>
+          <w:numId w:val="4"/>
+        </w:numPr>
+      </w:pPr>
+      <w:r>
+        <w:rPr>
+          <w:rFonts w:hint="eastAsia"/>
+        </w:rPr>
+        <w:t>Awake() : 상태 머신과 각 상태 객체들 생성</w:t>
+      </w:r>
+    </w:p>
+    <w:p>
+      <w:pPr>
+        <w:pStyle w:val="a6"/>
+        <w:numPr>
+          <w:ilvl w:val="0"/>
+          <w:numId w:val="4"/>
+        </w:numPr>
+      </w:pPr>
+      <w:r>
+        <w:rPr>
+          <w:rFonts w:hint="eastAsia"/>
+        </w:rPr>
+        <w:t>Start() : Idle 상태로 초기화</w:t>
+      </w:r>
+    </w:p>
+    <w:p>
+      <w:pPr>
+        <w:pStyle w:val="a6"/>
+        <w:numPr>
+          <w:ilvl w:val="0"/>
+          <w:numId w:val="4"/>
+        </w:numPr>
+      </w:pPr>
+      <w:r>
+        <w:rPr>
+          <w:rFonts w:hint="eastAsia"/>
+        </w:rPr>
+        <w:t>stateMachine.Initialize( idleState ) -&gt; IdleState의 Enter() 호출</w:t>
+      </w:r>
+    </w:p>
+    <w:p>
+      <w:pPr>
+        <w:pStyle w:val="a6"/>
+        <w:numPr>
+          <w:ilvl w:val="0"/>
+          <w:numId w:val="5"/>
+        </w:numPr>
+      </w:pPr>
+      <w:r>
+        <w:rPr>
+          <w:rFonts w:hint="eastAsia"/>
+        </w:rPr>
+        <w:t>런타임 동작</w:t>
+      </w:r>
+    </w:p>
+    <w:p>
+      <w:pPr>
+        <w:pStyle w:val="a6"/>
+        <w:numPr>
+          <w:ilvl w:val="0"/>
+          <w:numId w:val="4"/>
+        </w:numPr>
+      </w:pPr>
+      <w:r>
+        <w:rPr>
+          <w:rFonts w:hint="eastAsia"/>
+        </w:rPr>
+        <w:t>매프레임 : Update() -&gt; stateMachine.UpdateActiveState() -&gt; 현재 상태의 Update() 실행</w:t>
+      </w:r>
+    </w:p>
+    <w:p>
+      <w:pPr>
+        <w:pStyle w:val="a6"/>
+        <w:numPr>
+          <w:ilvl w:val="0"/>
+          <w:numId w:val="4"/>
+        </w:numPr>
+      </w:pPr>
+      <w:r>
+        <w:rPr>
+          <w:rFonts w:hint="eastAsia"/>
+        </w:rPr>
+        <w:t>입력 감지 : InputSystem이 이동 입력을 moveInput에 저장</w:t>
+      </w:r>
+    </w:p>
+    <w:p>
+      <w:pPr>
+        <w:pStyle w:val="a6"/>
+        <w:numPr>
+          <w:ilvl w:val="0"/>
+          <w:numId w:val="4"/>
+        </w:numPr>
+      </w:pPr>
+      <w:r>
+        <w:rPr>
+          <w:rFonts w:hint="eastAsia"/>
+        </w:rPr>
+        <w:t>상태 전환 : 각 상태의 Update()에서 조건 확인 후 상태 변경</w:t>
+      </w:r>
+    </w:p>
+    <w:p/>
+    <w:p>
+      <w:pPr>
+        <w:widowControl/>
+        <w:wordWrap/>
+        <w:autoSpaceDE/>
+        <w:autoSpaceDN/>
+      </w:pPr>
+      <w:r>
+        <w:br w:type="page"/>
+      </w:r>
+    </w:p>
+    <w:p>
+      <w:r>
+        <w:rPr>
+          <w:rFonts w:hint="eastAsia"/>
+        </w:rPr>
+        <w:lastRenderedPageBreak/>
+        <w:t>&lt;이 구조의 장점&gt;</w:t>
+      </w:r>
+    </w:p>
+    <w:p>
+      <w:pPr>
+        <w:pStyle w:val="a6"/>
+        <w:numPr>
+          <w:ilvl w:val="0"/>
+          <w:numId w:val="6"/>
+        </w:numPr>
+      </w:pPr>
+      <w:r>
+        <w:t>확장성</w:t>
+      </w:r>
+      <w:r>
+        <w:rPr>
+          <w:rFonts w:hint="eastAsia"/>
+        </w:rPr>
+        <w:t xml:space="preserve"> : 새로운 상태(점프, 공격 등)를 쉽게 추가 가능</w:t>
+      </w:r>
+    </w:p>
+    <w:p>
+      <w:pPr>
+        <w:pStyle w:val="a6"/>
+        <w:numPr>
+          <w:ilvl w:val="0"/>
+          <w:numId w:val="6"/>
+        </w:numPr>
+      </w:pPr>
+      <w:r>
+        <w:rPr>
+          <w:rFonts w:hint="eastAsia"/>
+        </w:rPr>
+        <w:t>명확성 : 각 상태의 로직이 분리되어 이해하기 쉬움</w:t>
+      </w:r>
+    </w:p>
+    <w:p>
+      <w:pPr>
+        <w:pStyle w:val="a6"/>
+        <w:numPr>
+          <w:ilvl w:val="0"/>
+          <w:numId w:val="6"/>
+        </w:numPr>
+      </w:pPr>
+      <w:r>
+        <w:rPr>
+          <w:rFonts w:hint="eastAsia"/>
+        </w:rPr>
+        <w:t>안전성 : 한번에 하나의 상태만 활성화</w:t>
+      </w:r>
+    </w:p>
+    <w:p>
+      <w:pPr>
+        <w:pStyle w:val="a6"/>
+        <w:numPr>
+          <w:ilvl w:val="0"/>
+          <w:numId w:val="6"/>
+        </w:numPr>
+      </w:pPr>
+      <w:r>
+        <w:rPr>
+          <w:rFonts w:hint="eastAsia"/>
+        </w:rPr>
+        <w:t>재사용성 : 다른 캐릭터에도 동일한 구조 적용 가능</w:t>
+      </w:r>
+    </w:p>
+    <w:p/>
+    <w:p>
+      <w:r>
+        <w:rPr>
+          <w:rFonts w:hint="eastAsia"/>
+        </w:rPr>
+        <w:t>&lt;궁금했던 부분&gt;</w:t>
+      </w:r>
+    </w:p>
+    <w:p>
+      <w:pPr>
+        <w:pStyle w:val="a6"/>
+        <w:numPr>
+          <w:ilvl w:val="0"/>
+          <w:numId w:val="7"/>
+        </w:numPr>
+      </w:pPr>
+      <w:r>
+        <w:rPr>
+          <w:rFonts w:hint="eastAsia"/>
+        </w:rPr>
+        <w:t>왜 State가 StateMachine을 참조해야 하는가?</w:t>
+      </w:r>
+    </w:p>
+    <w:p>
+      <w:pPr>
+        <w:pStyle w:val="a6"/>
+        <w:numPr>
+          <w:ilvl w:val="0"/>
+          <w:numId w:val="4"/>
+        </w:numPr>
+      </w:pPr>
+      <w:r>
+        <w:rPr>
+          <w:rFonts w:hint="eastAsia"/>
+        </w:rPr>
+        <w:t>상태 전환의 주체 문제</w:t>
+      </w:r>
+    </w:p>
+    <w:p>
+      <w:pPr>
+        <w:pStyle w:val="a6"/>
+        <w:numPr>
+          <w:ilvl w:val="0"/>
+          <w:numId w:val="4"/>
+        </w:numPr>
+      </w:pPr>
+      <w:r>
+        <w:rPr>
+          <w:rFonts w:hint="eastAsia"/>
+        </w:rPr>
+        <w:t>누가 상태를 바꿔야 할까? =&gt; State가 직접 요청</w:t>
+      </w:r>
+    </w:p>
+    <w:p>
+      <w:pPr>
+        <w:pStyle w:val="a6"/>
+        <w:numPr>
+          <w:ilvl w:val="0"/>
+          <w:numId w:val="4"/>
+        </w:numPr>
+      </w:pPr>
+      <w:r>
+        <w:rPr>
+          <w:rFonts w:hint="eastAsia"/>
+        </w:rPr>
+        <w:t>각 상태는 자신의 조건을 가장 잘 알고 있음</w:t>
+      </w:r>
+    </w:p>
+    <w:p>
+      <w:pPr>
+        <w:pStyle w:val="a6"/>
+        <w:numPr>
+          <w:ilvl w:val="0"/>
+          <w:numId w:val="4"/>
+        </w:numPr>
+      </w:pPr>
+      <w:r>
+        <w:rPr>
+          <w:rFonts w:hint="eastAsia"/>
+        </w:rPr>
+        <w:t>상태 전환 조건이 복잡할 수 있음(여러 변수 체크, 타이머 등)</w:t>
+      </w:r>
+    </w:p>
+    <w:p>
+      <w:pPr>
+        <w:pStyle w:val="a6"/>
+        <w:numPr>
+          <w:ilvl w:val="0"/>
+          <w:numId w:val="4"/>
+        </w:numPr>
+      </w:pPr>
+      <w:r>
+        <w:rPr>
+          <w:rFonts w:hint="eastAsia"/>
+        </w:rPr>
+        <w:t xml:space="preserve">상태 머신은 </w:t>
+      </w:r>
+      <w:r>
+        <w:t>‘</w:t>
+      </w:r>
+      <w:r>
+        <w:rPr>
+          <w:rFonts w:hint="eastAsia"/>
+        </w:rPr>
+        <w:t>어떻게 전환할지</w:t>
+      </w:r>
+      <w:r>
+        <w:t>’</w:t>
+      </w:r>
+      <w:r>
+        <w:rPr>
+          <w:rFonts w:hint="eastAsia"/>
+        </w:rPr>
+        <w:t xml:space="preserve">만 관리, </w:t>
+      </w:r>
+      <w:r>
+        <w:t>‘</w:t>
+      </w:r>
+      <w:r>
+        <w:rPr>
+          <w:rFonts w:hint="eastAsia"/>
+        </w:rPr>
+        <w:t>언제 전환할지</w:t>
+      </w:r>
+      <w:r>
+        <w:t>’</w:t>
+      </w:r>
+      <w:r>
+        <w:rPr>
+          <w:rFonts w:hint="eastAsia"/>
+        </w:rPr>
+        <w:t>는 각 상태가 판단</w:t>
+      </w:r>
+    </w:p>
+    <w:p>
+      <w:pPr>
+        <w:jc w:val="center"/>
+      </w:pPr>
+      <w:r>
+        <w:drawing>
+          <wp:inline distT="0" distB="0" distL="0" distR="0" wp14:anchorId="69B0DC3C" wp14:editId="02E606AA">
+            <wp:extent cx="4569460" cy="1713168"/>
+            <wp:effectExtent l="0" t="0" r="2540" b="1905"/>
+            <wp:docPr id="1221933338" name="그림 1" descr="텍스트, 스크린샷, 폰트이(가) 표시된 사진&#10;&#10;AI 생성 콘텐츠는 정확하지 않을 수 있습니다."/>
+            <wp:cNvGraphicFramePr>
+              <a:graphicFrameLocks xmlns:a="http://schemas.openxmlformats.org/drawingml/2006/main" noChangeAspect="1"/>
+            </wp:cNvGraphicFramePr>
+            <a:graphic xmlns:a="http://schemas.openxmlformats.org/drawingml/2006/main">
+              <a:graphicData uri="http://schemas.openxmlformats.org/drawingml/2006/picture">
+                <pic:pic xmlns:pic="http://schemas.openxmlformats.org/drawingml/2006/picture">
+                  <pic:nvPicPr>
+                    <pic:cNvPr id="1221933338" name="그림 1" descr="텍스트, 스크린샷, 폰트이(가) 표시된 사진&#10;&#10;AI 생성 콘텐츠는 정확하지 않을 수 있습니다."/>
+                    <pic:cNvPicPr/>
+                  </pic:nvPicPr>
+                  <pic:blipFill>
+                    <a:blip r:embed="rId5"/>
+                    <a:stretch>
+                      <a:fillRect/>
+                    </a:stretch>
+                  </pic:blipFill>
+                  <pic:spPr>
+                    <a:xfrm>
+                      <a:off x="0" y="0"/>
+                      <a:ext cx="4581251" cy="1717588"/>
+                    </a:xfrm>
+                    <a:prstGeom prst="rect">
+                      <a:avLst/>
+                    </a:prstGeom>
+                  </pic:spPr>
+                </pic:pic>
+              </a:graphicData>
+            </a:graphic>
+          </wp:inline>
+        </w:drawing>
+      </w:r>
+    </w:p>
+    <w:p>
+      <w:pPr>
+        <w:rPr>
+          <w:rFonts w:hint="eastAsia"/>
+        </w:rPr>
+      </w:pPr>
+    </w:p>
+    <w:p>
+      <w:pPr>
+        <w:pStyle w:val="a6"/>
+        <w:numPr>
+          <w:ilvl w:val="0"/>
+          <w:numId w:val="4"/>
+        </w:numPr>
+      </w:pPr>
+      <w:r>
+        <w:rPr>
+          <w:rFonts w:hint="eastAsia"/>
+        </w:rPr>
+        <w:t>대안적 설계 방식</w:t>
+      </w:r>
+      <w:r>
+        <w:rPr>
+          <w:rFonts w:hint="eastAsia"/>
+        </w:rPr>
+        <w:t xml:space="preserve"> : </w:t>
+      </w:r>
+      <w:r>
+        <w:rPr>
+          <w:rFonts w:hint="eastAsia"/>
+        </w:rPr>
+        <w:t>만약 StateMachine이 모든 전환을 관리한다면?</w:t>
+      </w:r>
+    </w:p>
+    <w:p>
+      <w:pPr>
+        <w:ind w:left="1240"/>
+      </w:pPr>
+      <w:r>
+        <w:drawing>
+          <wp:inline distT="0" distB="0" distL="0" distR="0" wp14:anchorId="12DEE7CD" wp14:editId="0C6F6171">
+            <wp:extent cx="4329201" cy="2495550"/>
+            <wp:effectExtent l="0" t="0" r="0" b="0"/>
+            <wp:docPr id="1825437177" name="그림 1" descr="텍스트, 스크린샷, 폰트이(가) 표시된 사진&#10;&#10;AI 생성 콘텐츠는 정확하지 않을 수 있습니다."/>
+            <wp:cNvGraphicFramePr>
+              <a:graphicFrameLocks xmlns:a="http://schemas.openxmlformats.org/drawingml/2006/main" noChangeAspect="1"/>
+            </wp:cNvGraphicFramePr>
+            <a:graphic xmlns:a="http://schemas.openxmlformats.org/drawingml/2006/main">
+              <a:graphicData uri="http://schemas.openxmlformats.org/drawingml/2006/picture">
+                <pic:pic xmlns:pic="http://schemas.openxmlformats.org/drawingml/2006/picture">
+                  <pic:nvPicPr>
+                    <pic:cNvPr id="1825437177" name="그림 1" descr="텍스트, 스크린샷, 폰트이(가) 표시된 사진&#10;&#10;AI 생성 콘텐츠는 정확하지 않을 수 있습니다."/>
+                    <pic:cNvPicPr/>
+                  </pic:nvPicPr>
+                  <pic:blipFill>
+                    <a:blip r:embed="rId6"/>
+                    <a:stretch>
+                      <a:fillRect/>
+                    </a:stretch>
+                  </pic:blipFill>
+                  <pic:spPr>
+                    <a:xfrm>
+                      <a:off x="0" y="0"/>
+                      <a:ext cx="4332209" cy="2497284"/>
+                    </a:xfrm>
+                    <a:prstGeom prst="rect">
+                      <a:avLst/>
+                    </a:prstGeom>
+                  </pic:spPr>
+                </pic:pic>
+              </a:graphicData>
+            </a:graphic>
+          </wp:inline>
+        </w:drawing>
+      </w:r>
+    </w:p>
+    <w:p>
+      <w:pPr>
+        <w:pStyle w:val="a6"/>
+        <w:numPr>
+          <w:ilvl w:val="0"/>
+          <w:numId w:val="7"/>
+        </w:numPr>
+      </w:pPr>
+      <w:r>
+        <w:rPr>
+          <w:rFonts w:hint="eastAsia"/>
+        </w:rPr>
+        <w:lastRenderedPageBreak/>
+        <w:t>왜 Player가 모든 것을 들고 있는가?</w:t>
+      </w:r>
+    </w:p>
+    <w:p>
+      <w:pPr>
+        <w:pStyle w:val="a6"/>
+        <w:numPr>
+          <w:ilvl w:val="0"/>
+          <w:numId w:val="4"/>
+        </w:numPr>
+      </w:pPr>
+      <w:r>
+        <w:rPr>
+          <w:rFonts w:hint="eastAsia"/>
+        </w:rPr>
+        <w:t>현재 구조의 이유</w:t>
+      </w:r>
+    </w:p>
+    <w:p>
+      <w:pPr>
+        <w:jc w:val="center"/>
+      </w:pPr>
+      <w:r>
+        <w:drawing>
+          <wp:inline distT="0" distB="0" distL="0" distR="0" wp14:anchorId="3135D0DC" wp14:editId="5236CB93">
+            <wp:extent cx="3655150" cy="1152525"/>
+            <wp:effectExtent l="0" t="0" r="2540" b="0"/>
+            <wp:docPr id="178582283" name="그림 1" descr="텍스트, 폰트, 스크린샷이(가) 표시된 사진&#10;&#10;AI 생성 콘텐츠는 정확하지 않을 수 있습니다."/>
+            <wp:cNvGraphicFramePr>
+              <a:graphicFrameLocks xmlns:a="http://schemas.openxmlformats.org/drawingml/2006/main" noChangeAspect="1"/>
+            </wp:cNvGraphicFramePr>
+            <a:graphic xmlns:a="http://schemas.openxmlformats.org/drawingml/2006/main">
+              <a:graphicData uri="http://schemas.openxmlformats.org/drawingml/2006/picture">
+                <pic:pic xmlns:pic="http://schemas.openxmlformats.org/drawingml/2006/picture">
+                  <pic:nvPicPr>
+                    <pic:cNvPr id="178582283" name="그림 1" descr="텍스트, 폰트, 스크린샷이(가) 표시된 사진&#10;&#10;AI 생성 콘텐츠는 정확하지 않을 수 있습니다."/>
+                    <pic:cNvPicPr/>
+                  </pic:nvPicPr>
+                  <pic:blipFill>
+                    <a:blip r:embed="rId7"/>
+                    <a:stretch>
+                      <a:fillRect/>
+                    </a:stretch>
+                  </pic:blipFill>
+                  <pic:spPr>
+                    <a:xfrm>
+                      <a:off x="0" y="0"/>
+                      <a:ext cx="3663155" cy="1155049"/>
+                    </a:xfrm>
+                    <a:prstGeom prst="rect">
+                      <a:avLst/>
+                    </a:prstGeom>
+                  </pic:spPr>
+                </pic:pic>
+              </a:graphicData>
+            </a:graphic>
+          </wp:inline>
+        </w:drawing>
+      </w:r>
+    </w:p>
+    <w:p/>
+    <w:p>
+      <w:pPr>
+        <w:pStyle w:val="a6"/>
+        <w:numPr>
+          <w:ilvl w:val="0"/>
+          <w:numId w:val="4"/>
+        </w:numPr>
+      </w:pPr>
+      <w:r>
+        <w:rPr>
+          <w:rFonts w:hint="eastAsia"/>
+        </w:rPr>
+        <w:t>상태간 참조 필요 : 각 상태가 다른 상태로 전환할 때 참조가 필요</w:t>
+      </w:r>
+    </w:p>
+    <w:p>
+      <w:pPr>
+        <w:pStyle w:val="a6"/>
+        <w:numPr>
+          <w:ilvl w:val="0"/>
+          <w:numId w:val="4"/>
+        </w:numPr>
+      </w:pPr>
+      <w:r>
+        <w:rPr>
+          <w:rFonts w:hint="eastAsia"/>
+        </w:rPr>
+        <w:t>생명 주기 관리 : Player가 생성될 때 모든 상태도 함께 생성</w:t>
+      </w:r>
+    </w:p>
+    <w:p>
+      <w:pPr>
+        <w:pStyle w:val="a6"/>
+        <w:numPr>
+          <w:ilvl w:val="0"/>
+          <w:numId w:val="4"/>
+        </w:numPr>
+      </w:pPr>
+      <w:r>
+        <w:rPr>
+          <w:rFonts w:hint="eastAsia"/>
+        </w:rPr>
+        <w:t>단일 책임 : 각 상태는 자신의 로직만, Player는 전체 조율만</w:t>
+      </w:r>
+    </w:p>
+    <w:p/>
+    <w:p>
+      <w:pPr>
+        <w:pStyle w:val="a6"/>
+        <w:numPr>
+          <w:ilvl w:val="0"/>
+          <w:numId w:val="4"/>
+        </w:numPr>
+        <w:rPr>
+          <w:rFonts w:hint="eastAsia"/>
+        </w:rPr>
+      </w:pPr>
+      <w:r>
+        <w:rPr>
+          <w:rFonts w:hint="eastAsia"/>
+        </w:rPr>
+        <w:t>다른 설계 방식과 비교</w:t>
+      </w:r>
+    </w:p>
+    <w:p>
+      <w:pPr>
+        <w:pStyle w:val="a6"/>
+        <w:numPr>
+          <w:ilvl w:val="0"/>
+          <w:numId w:val="4"/>
+        </w:numPr>
+      </w:pPr>
+      <w:r>
+        <w:rPr>
+          <w:rFonts w:hint="eastAsia"/>
+        </w:rPr>
+        <w:t>방식 1 : 상태 내부에서 생성</w:t>
+      </w:r>
+    </w:p>
+    <w:p>
+      <w:pPr>
+        <w:jc w:val="center"/>
+      </w:pPr>
+      <w:r>
+        <w:drawing>
+          <wp:inline distT="0" distB="0" distL="0" distR="0" wp14:anchorId="3D2E6B2D" wp14:editId="4887B8BD">
+            <wp:extent cx="4500373" cy="1381125"/>
+            <wp:effectExtent l="0" t="0" r="0" b="0"/>
+            <wp:docPr id="113852598" name="그림 1" descr="텍스트, 스크린샷, 폰트, 라인이(가) 표시된 사진&#10;&#10;AI 생성 콘텐츠는 정확하지 않을 수 있습니다."/>
+            <wp:cNvGraphicFramePr>
+              <a:graphicFrameLocks xmlns:a="http://schemas.openxmlformats.org/drawingml/2006/main" noChangeAspect="1"/>
+            </wp:cNvGraphicFramePr>
+            <a:graphic xmlns:a="http://schemas.openxmlformats.org/drawingml/2006/main">
+              <a:graphicData uri="http://schemas.openxmlformats.org/drawingml/2006/picture">
+                <pic:pic xmlns:pic="http://schemas.openxmlformats.org/drawingml/2006/picture">
+                  <pic:nvPicPr>
+                    <pic:cNvPr id="113852598" name="그림 1" descr="텍스트, 스크린샷, 폰트, 라인이(가) 표시된 사진&#10;&#10;AI 생성 콘텐츠는 정확하지 않을 수 있습니다."/>
+                    <pic:cNvPicPr/>
+                  </pic:nvPicPr>
+                  <pic:blipFill>
+                    <a:blip r:embed="rId8"/>
+                    <a:stretch>
+                      <a:fillRect/>
+                    </a:stretch>
+                  </pic:blipFill>
+                  <pic:spPr>
+                    <a:xfrm>
+                      <a:off x="0" y="0"/>
+                      <a:ext cx="4508148" cy="1383511"/>
+                    </a:xfrm>
+                    <a:prstGeom prst="rect">
+                      <a:avLst/>
+                    </a:prstGeom>
+                  </pic:spPr>
+                </pic:pic>
+              </a:graphicData>
+            </a:graphic>
+          </wp:inline>
+        </w:drawing>
+      </w:r>
+    </w:p>
+    <w:p>
+      <w:pPr>
+        <w:pStyle w:val="a6"/>
+        <w:numPr>
+          <w:ilvl w:val="1"/>
+          <w:numId w:val="4"/>
+        </w:numPr>
+      </w:pPr>
+      <w:r>
+        <w:rPr>
+          <w:rFonts w:hint="eastAsia"/>
+        </w:rPr>
+        <w:t>성능 문제 : 매번 새 객체 생성</w:t>
+      </w:r>
+    </w:p>
+    <w:p>
+      <w:pPr>
+        <w:pStyle w:val="a6"/>
+        <w:numPr>
+          <w:ilvl w:val="1"/>
+          <w:numId w:val="4"/>
+        </w:numPr>
+      </w:pPr>
+      <w:r>
+        <w:rPr>
+          <w:rFonts w:hint="eastAsia"/>
+        </w:rPr>
+        <w:t>메모리 낭비 : GC 압박</w:t>
+      </w:r>
+    </w:p>
+    <w:p/>
+    <w:p>
+      <w:pPr>
+        <w:pStyle w:val="a6"/>
+        <w:numPr>
+          <w:ilvl w:val="0"/>
+          <w:numId w:val="4"/>
+        </w:numPr>
+      </w:pPr>
+      <w:r>
+        <w:rPr>
+          <w:rFonts w:hint="eastAsia"/>
+        </w:rPr>
+        <w:t>방식 2 : Factory 패턴 사용</w:t>
+      </w:r>
+    </w:p>
+    <w:p>
+      <w:pPr>
+        <w:jc w:val="center"/>
+      </w:pPr>
+      <w:r>
+        <w:drawing>
+          <wp:inline distT="0" distB="0" distL="0" distR="0" wp14:anchorId="116FB7AF" wp14:editId="0F7EF85C">
+            <wp:extent cx="3826207" cy="1095375"/>
+            <wp:effectExtent l="0" t="0" r="3175" b="0"/>
+            <wp:docPr id="1853759956" name="그림 1" descr="텍스트, 폰트, 스크린샷, 친필이(가) 표시된 사진&#10;&#10;AI 생성 콘텐츠는 정확하지 않을 수 있습니다."/>
+            <wp:cNvGraphicFramePr>
+              <a:graphicFrameLocks xmlns:a="http://schemas.openxmlformats.org/drawingml/2006/main" noChangeAspect="1"/>
+            </wp:cNvGraphicFramePr>
+            <a:graphic xmlns:a="http://schemas.openxmlformats.org/drawingml/2006/main">
+              <a:graphicData uri="http://schemas.openxmlformats.org/drawingml/2006/picture">
+                <pic:pic xmlns:pic="http://schemas.openxmlformats.org/drawingml/2006/picture">
+                  <pic:nvPicPr>
+                    <pic:cNvPr id="1853759956" name="그림 1" descr="텍스트, 폰트, 스크린샷, 친필이(가) 표시된 사진&#10;&#10;AI 생성 콘텐츠는 정확하지 않을 수 있습니다."/>
+                    <pic:cNvPicPr/>
+                  </pic:nvPicPr>
+                  <pic:blipFill>
+                    <a:blip r:embed="rId9"/>
+                    <a:stretch>
+                      <a:fillRect/>
+                    </a:stretch>
+                  </pic:blipFill>
+                  <pic:spPr>
+                    <a:xfrm>
+                      <a:off x="0" y="0"/>
+                      <a:ext cx="3828522" cy="1096038"/>
+                    </a:xfrm>
+                    <a:prstGeom prst="rect">
+                      <a:avLst/>
+                    </a:prstGeom>
+                  </pic:spPr>
+                </pic:pic>
+              </a:graphicData>
+            </a:graphic>
+          </wp:inline>
+        </w:drawing>
+      </w:r>
+    </w:p>
+    <w:p/>
+    <w:p/>
+    <w:p>
+      <w:pPr>
+        <w:pStyle w:val="a6"/>
+        <w:numPr>
+          <w:ilvl w:val="0"/>
+          <w:numId w:val="4"/>
+        </w:numPr>
+      </w:pPr>
+      <w:r>
+        <w:rPr>
+          <w:rFonts w:hint="eastAsia"/>
+        </w:rPr>
+        <w:lastRenderedPageBreak/>
+        <w:t>더 나은 설계 예시</w:t>
+      </w:r>
+    </w:p>
+    <w:p>
+      <w:pPr>
+        <w:jc w:val="center"/>
+      </w:pPr>
+      <w:r>
+        <w:drawing>
+          <wp:inline distT="0" distB="0" distL="0" distR="0" wp14:anchorId="5CB7E6C0" wp14:editId="5FEC00B6">
+            <wp:extent cx="3909179" cy="2543175"/>
+            <wp:effectExtent l="0" t="0" r="0" b="0"/>
+            <wp:docPr id="133177475" name="그림 1" descr="텍스트, 스크린샷, 폰트이(가) 표시된 사진&#10;&#10;AI 생성 콘텐츠는 정확하지 않을 수 있습니다."/>
+            <wp:cNvGraphicFramePr>
+              <a:graphicFrameLocks xmlns:a="http://schemas.openxmlformats.org/drawingml/2006/main" noChangeAspect="1"/>
+            </wp:cNvGraphicFramePr>
+            <a:graphic xmlns:a="http://schemas.openxmlformats.org/drawingml/2006/main">
+              <a:graphicData uri="http://schemas.openxmlformats.org/drawingml/2006/picture">
+                <pic:pic xmlns:pic="http://schemas.openxmlformats.org/drawingml/2006/picture">
+                  <pic:nvPicPr>
+                    <pic:cNvPr id="133177475" name="그림 1" descr="텍스트, 스크린샷, 폰트이(가) 표시된 사진&#10;&#10;AI 생성 콘텐츠는 정확하지 않을 수 있습니다."/>
+                    <pic:cNvPicPr/>
+                  </pic:nvPicPr>
+                  <pic:blipFill>
+                    <a:blip r:embed="rId10"/>
+                    <a:stretch>
+                      <a:fillRect/>
+                    </a:stretch>
+                  </pic:blipFill>
+                  <pic:spPr>
+                    <a:xfrm>
+                      <a:off x="0" y="0"/>
+                      <a:ext cx="3914425" cy="2546588"/>
+                    </a:xfrm>
+                    <a:prstGeom prst="rect">
+                      <a:avLst/>
+                    </a:prstGeom>
+                  </pic:spPr>
+                </pic:pic>
+              </a:graphicData>
+            </a:graphic>
+          </wp:inline>
+        </w:drawing>
+      </w:r>
+    </w:p>
+    <w:p/>
+    <w:p>
+      <w:pPr>
+        <w:pStyle w:val="a6"/>
+        <w:numPr>
+          <w:ilvl w:val="0"/>
+          <w:numId w:val="7"/>
+        </w:numPr>
+      </w:pPr>
+      <w:r>
+        <w:rPr>
+          <w:rFonts w:hint="eastAsia"/>
+        </w:rPr>
+        <w:t>결론</w:t>
+      </w:r>
+    </w:p>
+    <w:p>
+      <w:pPr>
+        <w:pStyle w:val="a6"/>
+        <w:numPr>
+          <w:ilvl w:val="0"/>
+          <w:numId w:val="4"/>
+        </w:numPr>
+      </w:pPr>
+      <w:r>
+        <w:rPr>
+          <w:rFonts w:hint="eastAsia"/>
+        </w:rPr>
+        <w:t>학습용으로는 완벽 : 구조가 명확하고 이해하기 쉬움</w:t>
+      </w:r>
+    </w:p>
+    <w:p>
+      <w:pPr>
+        <w:pStyle w:val="a6"/>
+        <w:numPr>
+          <w:ilvl w:val="0"/>
+          <w:numId w:val="4"/>
+        </w:numPr>
+      </w:pPr>
+      <w:r>
+        <w:rPr>
+          <w:rFonts w:hint="eastAsia"/>
+        </w:rPr>
+        <w:t>소규모 프로젝트에 적합 : 상태가 많지 않을 때 효율적</w:t>
+      </w:r>
+    </w:p>
+    <w:p>
+      <w:pPr>
+        <w:pStyle w:val="a6"/>
+        <w:numPr>
+          <w:ilvl w:val="0"/>
+          <w:numId w:val="4"/>
+        </w:numPr>
+      </w:pPr>
+      <w:r>
+        <w:rPr>
+          <w:rFonts w:hint="eastAsia"/>
+        </w:rPr>
+        <w:t>확장 시 고려 필요 : 상태가 10개 이상 되면 다른 패턴 고려</w:t>
+      </w:r>
+    </w:p>
+    <w:p>
+      <w:pPr>
+        <w:pStyle w:val="a6"/>
+        <w:numPr>
+          <w:ilvl w:val="0"/>
+          <w:numId w:val="4"/>
+        </w:numPr>
+      </w:pPr>
+      <w:r>
+        <w:rPr>
+          <w:rFonts w:hint="eastAsia"/>
+        </w:rPr>
+        <w:t>상태 머신 패턴에는 정답이 없음</w:t>
+      </w:r>
+    </w:p>
+    <w:p/>
+    <w:p>
+      <w:pPr>
+        <w:widowControl/>
+        <w:wordWrap/>
+        <w:autoSpaceDE/>
+        <w:autoSpaceDN/>
+      </w:pPr>
+      <w:r>
+        <w:br w:type="page"/>
+      </w:r>
+    </w:p>
+    <w:p>
+      <w:r>
+        <w:rPr>
+          <w:rFonts w:hint="eastAsia"/>
+        </w:rPr>
+        <w:lastRenderedPageBreak/>
+        <w:t>&lt;추가 질문 사항&gt;</w:t>
+      </w:r>
+    </w:p>
+    <w:p>
+      <w:r>
+        <w:rPr>
+          <w:rFonts w:hint="eastAsia"/>
+        </w:rPr>
+        <w:t>StateMachine이 여러 개가 존재하는지? =&gt; 하나만 존재함!</w:t>
+      </w:r>
+    </w:p>
+    <w:p>
+      <w:pPr>
+        <w:jc w:val="center"/>
+      </w:pPr>
+      <w:r>
+        <w:drawing>
+          <wp:inline distT="0" distB="0" distL="0" distR="0" wp14:anchorId="43DA904B" wp14:editId="4102D50B">
+            <wp:extent cx="4099554" cy="2647950"/>
+            <wp:effectExtent l="0" t="0" r="0" b="0"/>
+            <wp:docPr id="476258385" name="그림 1" descr="텍스트, 스크린샷, 폰트이(가) 표시된 사진&#10;&#10;AI 생성 콘텐츠는 정확하지 않을 수 있습니다."/>
+            <wp:cNvGraphicFramePr>
+              <a:graphicFrameLocks xmlns:a="http://schemas.openxmlformats.org/drawingml/2006/main" noChangeAspect="1"/>
+            </wp:cNvGraphicFramePr>
+            <a:graphic xmlns:a="http://schemas.openxmlformats.org/drawingml/2006/main">
+              <a:graphicData uri="http://schemas.openxmlformats.org/drawingml/2006/picture">
+                <pic:pic xmlns:pic="http://schemas.openxmlformats.org/drawingml/2006/picture">
+                  <pic:nvPicPr>
+                    <pic:cNvPr id="476258385" name="그림 1" descr="텍스트, 스크린샷, 폰트이(가) 표시된 사진&#10;&#10;AI 생성 콘텐츠는 정확하지 않을 수 있습니다."/>
+                    <pic:cNvPicPr/>
+                  </pic:nvPicPr>
+                  <pic:blipFill>
+                    <a:blip r:embed="rId11"/>
+                    <a:stretch>
+                      <a:fillRect/>
+                    </a:stretch>
+                  </pic:blipFill>
+                  <pic:spPr>
+                    <a:xfrm>
+                      <a:off x="0" y="0"/>
+                      <a:ext cx="4107269" cy="2652933"/>
+                    </a:xfrm>
+                    <a:prstGeom prst="rect">
+                      <a:avLst/>
+                    </a:prstGeom>
+                  </pic:spPr>
+                </pic:pic>
+              </a:graphicData>
+            </a:graphic>
+          </wp:inline>
+        </w:drawing>
+      </w:r>
+    </w:p>
+    <w:p/>
+    <w:p>
+      <w:r>
+        <w:rPr>
+          <w:rFonts w:hint="eastAsia"/>
+        </w:rPr>
+        <w:t>참조는 메모리를 거의 사용하지 않지만(C#에서는 보통 8바이트), 상태가 수백 개 이상이 되어 참조 조차 부담스러울 경우</w:t>
+      </w:r>
+    </w:p>
+    <w:p>
+      <w:pPr>
+        <w:pStyle w:val="a6"/>
+        <w:numPr>
+          <w:ilvl w:val="0"/>
+          <w:numId w:val="9"/>
+        </w:numPr>
+      </w:pPr>
+      <w:r>
+        <w:rPr>
+          <w:rFonts w:hint="eastAsia"/>
+        </w:rPr>
+        <w:t>Static 참조</w:t>
+      </w:r>
+    </w:p>
+    <w:p>
+      <w:pPr>
+        <w:jc w:val="center"/>
+        <w:rPr>
+          <w:rFonts w:hint="eastAsia"/>
+        </w:rPr>
+      </w:pPr>
+      <w:r>
+        <w:drawing>
+          <wp:inline distT="0" distB="0" distL="0" distR="0" wp14:anchorId="713F106F" wp14:editId="1C213001">
+            <wp:extent cx="4953000" cy="1216574"/>
+            <wp:effectExtent l="0" t="0" r="0" b="3175"/>
+            <wp:docPr id="1096910101" name="그림 1" descr="텍스트, 폰트, 스크린샷, 라인이(가) 표시된 사진&#10;&#10;AI 생성 콘텐츠는 정확하지 않을 수 있습니다."/>
+            <wp:cNvGraphicFramePr>
+              <a:graphicFrameLocks xmlns:a="http://schemas.openxmlformats.org/drawingml/2006/main" noChangeAspect="1"/>
+            </wp:cNvGraphicFramePr>
+            <a:graphic xmlns:a="http://schemas.openxmlformats.org/drawingml/2006/main">
+              <a:graphicData uri="http://schemas.openxmlformats.org/drawingml/2006/picture">
+                <pic:pic xmlns:pic="http://schemas.openxmlformats.org/drawingml/2006/picture">
+                  <pic:nvPicPr>
+                    <pic:cNvPr id="1096910101" name="그림 1" descr="텍스트, 폰트, 스크린샷, 라인이(가) 표시된 사진&#10;&#10;AI 생성 콘텐츠는 정확하지 않을 수 있습니다."/>
+                    <pic:cNvPicPr/>
+                  </pic:nvPicPr>
+                  <pic:blipFill>
+                    <a:blip r:embed="rId12"/>
+                    <a:stretch>
+                      <a:fillRect/>
+                    </a:stretch>
+                  </pic:blipFill>
+                  <pic:spPr>
+                    <a:xfrm>
+                      <a:off x="0" y="0"/>
+                      <a:ext cx="4969879" cy="1220720"/>
+                    </a:xfrm>
+                    <a:prstGeom prst="rect">
+                      <a:avLst/>
+                    </a:prstGeom>
+                  </pic:spPr>
+                </pic:pic>
+              </a:graphicData>
+            </a:graphic>
+          </wp:inline>
+        </w:drawing>
+      </w:r>
+    </w:p>
+    <w:p>
+      <w:pPr>
+        <w:pStyle w:val="a6"/>
+        <w:numPr>
+          <w:ilvl w:val="0"/>
+          <w:numId w:val="9"/>
+        </w:numPr>
+      </w:pPr>
+      <w:r>
+        <w:rPr>
+          <w:rFonts w:hint="eastAsia"/>
+        </w:rPr>
+        <w:t>이벤트 시스템</w:t>
+      </w:r>
+    </w:p>
+    <w:p>
+      <w:pPr>
+        <w:jc w:val="center"/>
+      </w:pPr>
+      <w:r>
+        <w:drawing>
+          <wp:inline distT="0" distB="0" distL="0" distR="0" wp14:anchorId="6FBA3B4E" wp14:editId="4F7B42A9">
+            <wp:extent cx="4186781" cy="2181225"/>
+            <wp:effectExtent l="0" t="0" r="4445" b="0"/>
+            <wp:docPr id="2140143184" name="그림 1" descr="텍스트, 스크린샷, 폰트이(가) 표시된 사진&#10;&#10;AI 생성 콘텐츠는 정확하지 않을 수 있습니다."/>
+            <wp:cNvGraphicFramePr>
+              <a:graphicFrameLocks xmlns:a="http://schemas.openxmlformats.org/drawingml/2006/main" noChangeAspect="1"/>
+            </wp:cNvGraphicFramePr>
+            <a:graphic xmlns:a="http://schemas.openxmlformats.org/drawingml/2006/main">
+              <a:graphicData uri="http://schemas.openxmlformats.org/drawingml/2006/picture">
+                <pic:pic xmlns:pic="http://schemas.openxmlformats.org/drawingml/2006/picture">
+                  <pic:nvPicPr>
+                    <pic:cNvPr id="2140143184" name="그림 1" descr="텍스트, 스크린샷, 폰트이(가) 표시된 사진&#10;&#10;AI 생성 콘텐츠는 정확하지 않을 수 있습니다."/>
+                    <pic:cNvPicPr/>
+                  </pic:nvPicPr>
+                  <pic:blipFill>
+                    <a:blip r:embed="rId13"/>
+                    <a:stretch>
+                      <a:fillRect/>
+                    </a:stretch>
+                  </pic:blipFill>
+                  <pic:spPr>
+                    <a:xfrm>
+                      <a:off x="0" y="0"/>
+                      <a:ext cx="4190638" cy="2183235"/>
+                    </a:xfrm>
+                    <a:prstGeom prst="rect">
+                      <a:avLst/>
+                    </a:prstGeom>
+                  </pic:spPr>
+                </pic:pic>
+              </a:graphicData>
+            </a:graphic>
+          </wp:inline>
+        </w:drawing>
+      </w:r>
+    </w:p>
+    <w:p>
+      <w:pPr>
+        <w:pStyle w:val="a6"/>
+        <w:numPr>
+          <w:ilvl w:val="0"/>
+          <w:numId w:val="9"/>
+        </w:numPr>
+      </w:pPr>
+      <w:r>
+        <w:rPr>
+          <w:rFonts w:hint="eastAsia"/>
+        </w:rPr>
+        <w:lastRenderedPageBreak/>
+        <w:t>Context 패턴</w:t>
+      </w:r>
+    </w:p>
+    <w:p>
+      <w:pPr>
+        <w:jc w:val="center"/>
+      </w:pPr>
+      <w:r>
+        <w:drawing>
+          <wp:inline distT="0" distB="0" distL="0" distR="0" wp14:anchorId="5F12E536" wp14:editId="12CA3558">
+            <wp:extent cx="4013127" cy="2324100"/>
+            <wp:effectExtent l="0" t="0" r="6985" b="0"/>
+            <wp:docPr id="1624828687" name="그림 1" descr="텍스트, 스크린샷, 폰트이(가) 표시된 사진&#10;&#10;AI 생성 콘텐츠는 정확하지 않을 수 있습니다."/>
+            <wp:cNvGraphicFramePr>
+              <a:graphicFrameLocks xmlns:a="http://schemas.openxmlformats.org/drawingml/2006/main" noChangeAspect="1"/>
+            </wp:cNvGraphicFramePr>
+            <a:graphic xmlns:a="http://schemas.openxmlformats.org/drawingml/2006/main">
+              <a:graphicData uri="http://schemas.openxmlformats.org/drawingml/2006/picture">
+                <pic:pic xmlns:pic="http://schemas.openxmlformats.org/drawingml/2006/picture">
+                  <pic:nvPicPr>
+                    <pic:cNvPr id="1624828687" name="그림 1" descr="텍스트, 스크린샷, 폰트이(가) 표시된 사진&#10;&#10;AI 생성 콘텐츠는 정확하지 않을 수 있습니다."/>
+                    <pic:cNvPicPr/>
+                  </pic:nvPicPr>
+                  <pic:blipFill>
+                    <a:blip r:embed="rId14"/>
+                    <a:stretch>
+                      <a:fillRect/>
+                    </a:stretch>
+                  </pic:blipFill>
+                  <pic:spPr>
+                    <a:xfrm>
+                      <a:off x="0" y="0"/>
+                      <a:ext cx="4020022" cy="2328093"/>
+                    </a:xfrm>
+                    <a:prstGeom prst="rect">
+                      <a:avLst/>
+                    </a:prstGeom>
+                  </pic:spPr>
+                </pic:pic>
+              </a:graphicData>
+            </a:graphic>
+          </wp:inline>
+        </w:drawing>
+      </w:r>
+    </w:p>
+    <w:p/>
+    <w:p>
+      <w:r>
+        <w:rPr>
+          <w:rFonts w:hint="eastAsia"/>
+        </w:rPr>
+        <w:t>&lt;</w:t>
+      </w:r>
+      <w:r>
+        <w:rPr>
+          <w:rFonts w:hint="eastAsia"/>
+        </w:rPr>
+        <w:t>실제 게임 개발에서는?</w:t>
+      </w:r>
+      <w:r>
+        <w:rPr>
+          <w:rFonts w:hint="eastAsia"/>
+        </w:rPr>
+        <w:t>&gt;</w:t>
+      </w:r>
+    </w:p>
+    <w:p>
+      <w:r>
+        <w:rPr>
+          <w:rFonts w:hint="eastAsia"/>
+        </w:rPr>
+        <w:t>대부분의 경우 현재 구조로 충분</w:t>
+      </w:r>
+    </w:p>
+    <w:p>
+      <w:r>
+        <w:rPr>
+          <w:rFonts w:hint="eastAsia"/>
+        </w:rPr>
+        <w:t>모바일 게임 : 상태 10 ~ 20개 정도면 전혀 문제없음</w:t>
+      </w:r>
+    </w:p>
+    <w:p>
+      <w:r>
+        <w:rPr>
+          <w:rFonts w:hint="eastAsia"/>
+        </w:rPr>
+        <w:t>PC 게임 : 상태 50 ~ 100개여도 참조 오버헤드는 무시할 수준</w:t>
+      </w:r>
+    </w:p>
+    <w:p>
+      <w:r>
+        <w:rPr>
+          <w:rFonts w:hint="eastAsia"/>
+        </w:rPr>
+        <w:t>MMO급 게임 : 이때는 아예 다른 아키텍처 사용(ECS 등)</w:t>
+      </w:r>
+    </w:p>
+    <w:p/>
+    <w:p>
+      <w:pPr>
+        <w:widowControl/>
+        <w:wordWrap/>
+        <w:autoSpaceDE/>
+        <w:autoSpaceDN/>
+      </w:pPr>
+      <w:r>
+        <w:br w:type="page"/>
+      </w:r>
+    </w:p>
+    <w:p>
+      <w:r>
+        <w:rPr>
+          <w:rFonts w:hint="eastAsia"/>
+        </w:rPr>
+        <w:lastRenderedPageBreak/>
+        <w:t>&lt;ECS(</w:t>
+      </w:r>
+      <w:r>
+        <w:rPr>
+          <w:rFonts w:hint="eastAsia"/>
+        </w:rPr>
+        <w:t>Entity Context System</w:t>
+      </w:r>
+      <w:r>
+        <w:rPr>
+          <w:rFonts w:hint="eastAsia"/>
+        </w:rPr>
+        <w:t>)란&gt;</w:t>
+      </w:r>
+    </w:p>
+    <w:p>
+      <w:r>
+        <w:rPr>
+          <w:rFonts w:hint="eastAsia"/>
+        </w:rPr>
+        <w:t>전통적인 방식(상속 기반)</w:t>
+      </w:r>
+    </w:p>
+    <w:p>
+      <w:r>
+        <w:drawing>
+          <wp:inline distT="0" distB="0" distL="0" distR="0" wp14:anchorId="193FD9E0" wp14:editId="3EA815AF">
+            <wp:extent cx="2261191" cy="1676400"/>
+            <wp:effectExtent l="0" t="0" r="6350" b="0"/>
+            <wp:docPr id="625564312" name="그림 1" descr="텍스트, 폰트, 스크린샷, 친필이(가) 표시된 사진&#10;&#10;AI 생성 콘텐츠는 정확하지 않을 수 있습니다."/>
+            <wp:cNvGraphicFramePr>
+              <a:graphicFrameLocks xmlns:a="http://schemas.openxmlformats.org/drawingml/2006/main" noChangeAspect="1"/>
+            </wp:cNvGraphicFramePr>
+            <a:graphic xmlns:a="http://schemas.openxmlformats.org/drawingml/2006/main">
+              <a:graphicData uri="http://schemas.openxmlformats.org/drawingml/2006/picture">
+                <pic:pic xmlns:pic="http://schemas.openxmlformats.org/drawingml/2006/picture">
+                  <pic:nvPicPr>
+                    <pic:cNvPr id="625564312" name="그림 1" descr="텍스트, 폰트, 스크린샷, 친필이(가) 표시된 사진&#10;&#10;AI 생성 콘텐츠는 정확하지 않을 수 있습니다."/>
+                    <pic:cNvPicPr/>
+                  </pic:nvPicPr>
+                  <pic:blipFill>
+                    <a:blip r:embed="rId15"/>
+                    <a:stretch>
+                      <a:fillRect/>
+                    </a:stretch>
+                  </pic:blipFill>
+                  <pic:spPr>
+                    <a:xfrm>
+                      <a:off x="0" y="0"/>
+                      <a:ext cx="2265662" cy="1679715"/>
+                    </a:xfrm>
+                    <a:prstGeom prst="rect">
+                      <a:avLst/>
+                    </a:prstGeom>
+                  </pic:spPr>
+                </pic:pic>
+              </a:graphicData>
+            </a:graphic>
+          </wp:inline>
+        </w:drawing>
+      </w:r>
+    </w:p>
+    <w:p/>
+    <w:p>
+      <w:r>
+        <w:rPr>
+          <w:rFonts w:hint="eastAsia"/>
+        </w:rPr>
+        <w:t>ECS 방식(조합 기반)</w:t>
+      </w:r>
+    </w:p>
+    <w:p>
+      <w:r>
+        <w:drawing>
+          <wp:inline distT="0" distB="0" distL="0" distR="0" wp14:anchorId="1A2DDC6D" wp14:editId="24AA17F0">
+            <wp:extent cx="3880508" cy="1905000"/>
+            <wp:effectExtent l="0" t="0" r="5715" b="0"/>
+            <wp:docPr id="1796430944" name="그림 1" descr="텍스트, 스크린샷, 폰트이(가) 표시된 사진&#10;&#10;AI 생성 콘텐츠는 정확하지 않을 수 있습니다."/>
+            <wp:cNvGraphicFramePr>
+              <a:graphicFrameLocks xmlns:a="http://schemas.openxmlformats.org/drawingml/2006/main" noChangeAspect="1"/>
+            </wp:cNvGraphicFramePr>
+            <a:graphic xmlns:a="http://schemas.openxmlformats.org/drawingml/2006/main">
+              <a:graphicData uri="http://schemas.openxmlformats.org/drawingml/2006/picture">
+                <pic:pic xmlns:pic="http://schemas.openxmlformats.org/drawingml/2006/picture">
+                  <pic:nvPicPr>
+                    <pic:cNvPr id="1796430944" name="그림 1" descr="텍스트, 스크린샷, 폰트이(가) 표시된 사진&#10;&#10;AI 생성 콘텐츠는 정확하지 않을 수 있습니다."/>
+                    <pic:cNvPicPr/>
+                  </pic:nvPicPr>
+                  <pic:blipFill>
+                    <a:blip r:embed="rId16"/>
+                    <a:stretch>
+                      <a:fillRect/>
+                    </a:stretch>
+                  </pic:blipFill>
+                  <pic:spPr>
+                    <a:xfrm>
+                      <a:off x="0" y="0"/>
+                      <a:ext cx="3884782" cy="1907098"/>
+                    </a:xfrm>
+                    <a:prstGeom prst="rect">
+                      <a:avLst/>
+                    </a:prstGeom>
+                  </pic:spPr>
+                </pic:pic>
+              </a:graphicData>
+            </a:graphic>
+          </wp:inline>
+        </w:drawing>
+      </w:r>
+    </w:p>
+    <w:p/>
+    <w:p>
+      <w:r>
+        <w:rPr>
+          <w:rFonts w:hint="eastAsia"/>
+        </w:rPr>
+        <w:t>핵심 구성 요소</w:t>
+      </w:r>
+    </w:p>
+    <w:p>
+      <w:r>
+        <w:rPr>
+          <w:rFonts w:hint="eastAsia"/>
+        </w:rPr>
+        <w:t>Entity(</w:t>
+      </w:r>
+      <w:r>
+        <w:t>개체</w:t>
+      </w:r>
+      <w:r>
+        <w:rPr>
+          <w:rFonts w:hint="eastAsia"/>
+        </w:rPr>
+        <w:t xml:space="preserve">) : 게임 오브젝트의 고유 식별자 </w:t>
+      </w:r>
+    </w:p>
+    <w:p>
+      <w:r>
+        <w:rPr>
+          <w:rFonts w:hint="eastAsia"/>
+        </w:rPr>
+        <w:t>Component(컴포넌트) : 순수 데이터(위치, 체력, 속도 등)</w:t>
+      </w:r>
+    </w:p>
+    <w:p>
+      <w:r>
+        <w:rPr>
+          <w:rFonts w:hint="eastAsia"/>
+        </w:rPr>
+        <w:t>System(</w:t>
+      </w:r>
+      <w:r>
+        <w:t>시스템</w:t>
+      </w:r>
+      <w:r>
+        <w:rPr>
+          <w:rFonts w:hint="eastAsia"/>
+        </w:rPr>
+        <w:t>) : 특정 컴포넌트 조합을 가진 Entity들을 처리하는 로직</w:t>
+      </w:r>
+    </w:p>
+    <w:p/>
+    <w:p>
+      <w:r>
+        <w:rPr>
+          <w:rFonts w:hint="eastAsia"/>
+        </w:rPr>
+        <w:t>장점</w:t>
+      </w:r>
+    </w:p>
+    <w:p>
+      <w:r>
+        <w:rPr>
+          <w:rFonts w:hint="eastAsia"/>
+        </w:rPr>
+        <w:t>성능 : 같은 타입의 데이터가 메모리에 연속적으로 배치되어 캐시 효율성 극대화</w:t>
+      </w:r>
+    </w:p>
+    <w:p>
+      <w:r>
+        <w:rPr>
+          <w:rFonts w:hint="eastAsia"/>
+        </w:rPr>
+        <w:t>유연성 : 런타임에 컴포넌트 추가/제거로 객체 행동 변경 가능</w:t>
+      </w:r>
+    </w:p>
+    <w:p>
+      <w:r>
+        <w:rPr>
+          <w:rFonts w:hint="eastAsia"/>
+        </w:rPr>
+        <w:t>확장성 : 수만 개의 Entity도 효율적으로 처리</w:t>
+      </w:r>
+    </w:p>
+    <w:p>
+      <w:r>
+        <w:rPr>
+          <w:rFonts w:hint="eastAsia"/>
+        </w:rPr>
+        <w:lastRenderedPageBreak/>
+        <w:t>언제 사용하나?</w:t>
+      </w:r>
+    </w:p>
+    <w:p>
+      <w:r>
+        <w:rPr>
+          <w:rFonts w:hint="eastAsia"/>
+        </w:rPr>
+        <w:t>적합한 경우 : 대규모 시뮬레이션, RTS 게임, 수천 개의 유닛이 동시에 움직이는 게임</w:t>
+      </w:r>
+    </w:p>
+    <w:p>
+      <w:r>
+        <w:rPr>
+          <w:rFonts w:hint="eastAsia"/>
+        </w:rPr>
+        <w:t>부적합한 경우 : 소규모 인디 게임, 복잡한 UI 중심 게임, 프로토타입 단계</w:t>
+      </w:r>
+    </w:p>
+    <w:p/>
+    <w:p>
+      <w:pPr>
+        <w:rPr>
+          <w:rFonts w:hint="eastAsia"/>
+        </w:rPr>
+      </w:pPr>
+      <w:r>
+        <w:rPr>
+          <w:rFonts w:hint="eastAsia"/>
+        </w:rPr>
+        <w:t>Unity에서는 DOTS(Data-Oriented Technology Stack)라는 이름으로 ECS 제공 중. 그러나 학습 곡선이 가파르고 기존 Unity 시스템과 호환성 문제가 있어서 정말 성능이 중요한 경우가 아니라면 전통적인 Monobehaviour 방식 추천</w:t>
+      </w:r>
+    </w:p>
+    <w:p/>
+    <w:p>
+      <w:r>
+        <w:rPr>
+          <w:rFonts w:hint="eastAsia"/>
+        </w:rPr>
+        <w:t>예시</w:t>
+      </w:r>
+    </w:p>
+    <w:p>
+      <w:r>
+        <w:drawing>
+          <wp:inline distT="0" distB="0" distL="0" distR="0" wp14:anchorId="6E260F50" wp14:editId="70E6ED4E">
+            <wp:extent cx="4237812" cy="4114800"/>
+            <wp:effectExtent l="0" t="0" r="0" b="0"/>
+            <wp:docPr id="1725663242" name="그림 1" descr="텍스트, 스크린샷, 폰트이(가) 표시된 사진&#10;&#10;AI 생성 콘텐츠는 정확하지 않을 수 있습니다."/>
+            <wp:cNvGraphicFramePr>
+              <a:graphicFrameLocks xmlns:a="http://schemas.openxmlformats.org/drawingml/2006/main" noChangeAspect="1"/>
+            </wp:cNvGraphicFramePr>
+            <a:graphic xmlns:a="http://schemas.openxmlformats.org/drawingml/2006/main">
+              <a:graphicData uri="http://schemas.openxmlformats.org/drawingml/2006/picture">
+                <pic:pic xmlns:pic="http://schemas.openxmlformats.org/drawingml/2006/picture">
+                  <pic:nvPicPr>
+                    <pic:cNvPr id="1725663242" name="그림 1" descr="텍스트, 스크린샷, 폰트이(가) 표시된 사진&#10;&#10;AI 생성 콘텐츠는 정확하지 않을 수 있습니다."/>
+                    <pic:cNvPicPr/>
+                  </pic:nvPicPr>
+                  <pic:blipFill>
+                    <a:blip r:embed="rId17"/>
+                    <a:stretch>
+                      <a:fillRect/>
+                    </a:stretch>
+                  </pic:blipFill>
+                  <pic:spPr>
+                    <a:xfrm>
+                      <a:off x="0" y="0"/>
+                      <a:ext cx="4239865" cy="4116794"/>
+                    </a:xfrm>
+                    <a:prstGeom prst="rect">
+                      <a:avLst/>
+                    </a:prstGeom>
+                  </pic:spPr>
+                </pic:pic>
+              </a:graphicData>
+            </a:graphic>
+          </wp:inline>
+        </w:drawing>
+      </w:r>
+    </w:p>
+    <w:p>
+      <w:pPr>
+        <w:widowControl/>
+        <w:wordWrap/>
+        <w:autoSpaceDE/>
+        <w:autoSpaceDN/>
+      </w:pPr>
+      <w:r>
+        <w:br w:type="page"/>
+      </w:r>
+    </w:p>
+    <w:p>
+      <w:r>
+        <w:rPr>
+          <w:rFonts w:hint="eastAsia"/>
+        </w:rPr>
+        <w:lastRenderedPageBreak/>
+        <w:t>&lt;람다식</w:t>
+      </w:r>
+      <w:r>
+        <w:t>(Lambda Expression)</w:t>
+      </w:r>
+      <w:r>
+        <w:rPr>
+          <w:rFonts w:hint="eastAsia"/>
+        </w:rPr>
+        <w:t>&gt;</w:t>
+      </w:r>
+    </w:p>
+    <w:p>
+      <w:r>
+        <w:rPr>
+          <w:rFonts w:hint="eastAsia"/>
+        </w:rPr>
+        <w:t>간단한 함수를 한 줄로 표현하는 방법. Unity에서 이벤트 처리할 때 매우 자주 사용</w:t>
+      </w:r>
+    </w:p>
+    <w:p>
+      <w:r>
+        <w:drawing>
+          <wp:inline distT="0" distB="0" distL="0" distR="0" wp14:anchorId="2AB3A07F" wp14:editId="1999D57B">
+            <wp:extent cx="3516044" cy="1676400"/>
+            <wp:effectExtent l="0" t="0" r="8255" b="0"/>
+            <wp:docPr id="1418050694" name="그림 1" descr="텍스트, 스크린샷, 폰트이(가) 표시된 사진&#10;&#10;AI 생성 콘텐츠는 정확하지 않을 수 있습니다."/>
+            <wp:cNvGraphicFramePr>
+              <a:graphicFrameLocks xmlns:a="http://schemas.openxmlformats.org/drawingml/2006/main" noChangeAspect="1"/>
+            </wp:cNvGraphicFramePr>
+            <a:graphic xmlns:a="http://schemas.openxmlformats.org/drawingml/2006/main">
+              <a:graphicData uri="http://schemas.openxmlformats.org/drawingml/2006/picture">
+                <pic:pic xmlns:pic="http://schemas.openxmlformats.org/drawingml/2006/picture">
+                  <pic:nvPicPr>
+                    <pic:cNvPr id="1418050694" name="그림 1" descr="텍스트, 스크린샷, 폰트이(가) 표시된 사진&#10;&#10;AI 생성 콘텐츠는 정확하지 않을 수 있습니다."/>
+                    <pic:cNvPicPr/>
+                  </pic:nvPicPr>
+                  <pic:blipFill>
+                    <a:blip r:embed="rId18"/>
+                    <a:stretch>
+                      <a:fillRect/>
+                    </a:stretch>
+                  </pic:blipFill>
+                  <pic:spPr>
+                    <a:xfrm>
+                      <a:off x="0" y="0"/>
+                      <a:ext cx="3525529" cy="1680922"/>
+                    </a:xfrm>
+                    <a:prstGeom prst="rect">
+                      <a:avLst/>
+                    </a:prstGeom>
+                  </pic:spPr>
+                </pic:pic>
+              </a:graphicData>
+            </a:graphic>
+          </wp:inline>
+        </w:drawing>
+      </w:r>
+    </w:p>
+    <w:p>
+      <w:r>
+        <w:drawing>
+          <wp:inline distT="0" distB="0" distL="0" distR="0" wp14:anchorId="4739A0EB" wp14:editId="2017277D">
+            <wp:extent cx="1835506" cy="2676525"/>
+            <wp:effectExtent l="0" t="0" r="0" b="0"/>
+            <wp:docPr id="1911253277" name="그림 1" descr="텍스트, 스크린샷, 폰트, 친필이(가) 표시된 사진&#10;&#10;AI 생성 콘텐츠는 정확하지 않을 수 있습니다."/>
+            <wp:cNvGraphicFramePr>
+              <a:graphicFrameLocks xmlns:a="http://schemas.openxmlformats.org/drawingml/2006/main" noChangeAspect="1"/>
+            </wp:cNvGraphicFramePr>
+            <a:graphic xmlns:a="http://schemas.openxmlformats.org/drawingml/2006/main">
+              <a:graphicData uri="http://schemas.openxmlformats.org/drawingml/2006/picture">
+                <pic:pic xmlns:pic="http://schemas.openxmlformats.org/drawingml/2006/picture">
+                  <pic:nvPicPr>
+                    <pic:cNvPr id="1911253277" name="그림 1" descr="텍스트, 스크린샷, 폰트, 친필이(가) 표시된 사진&#10;&#10;AI 생성 콘텐츠는 정확하지 않을 수 있습니다."/>
+                    <pic:cNvPicPr/>
+                  </pic:nvPicPr>
+                  <pic:blipFill>
+                    <a:blip r:embed="rId19"/>
+                    <a:stretch>
+                      <a:fillRect/>
+                    </a:stretch>
+                  </pic:blipFill>
+                  <pic:spPr>
+                    <a:xfrm>
+                      <a:off x="0" y="0"/>
+                      <a:ext cx="1841252" cy="2684904"/>
+                    </a:xfrm>
+                    <a:prstGeom prst="rect">
+                      <a:avLst/>
+                    </a:prstGeom>
+                  </pic:spPr>
+                </pic:pic>
+              </a:graphicData>
+            </a:graphic>
+          </wp:inline>
+        </w:drawing>
+      </w:r>
+    </w:p>
+    <w:p>
+      <w:pPr>
+        <w:rPr>
+          <w:rFonts w:hint="eastAsia"/>
+        </w:rPr>
+      </w:pPr>
+      <w:r>
+        <w:drawing>
+          <wp:inline distT="0" distB="0" distL="0" distR="0" wp14:anchorId="31D66054" wp14:editId="45D2D63E">
+            <wp:extent cx="4476750" cy="2698152"/>
+            <wp:effectExtent l="0" t="0" r="0" b="6985"/>
+            <wp:docPr id="189451833" name="그림 1" descr="텍스트, 스크린샷, 폰트이(가) 표시된 사진&#10;&#10;AI 생성 콘텐츠는 정확하지 않을 수 있습니다."/>
+            <wp:cNvGraphicFramePr>
+              <a:graphicFrameLocks xmlns:a="http://schemas.openxmlformats.org/drawingml/2006/main" noChangeAspect="1"/>
+            </wp:cNvGraphicFramePr>
+            <a:graphic xmlns:a="http://schemas.openxmlformats.org/drawingml/2006/main">
+              <a:graphicData uri="http://schemas.openxmlformats.org/drawingml/2006/picture">
+                <pic:pic xmlns:pic="http://schemas.openxmlformats.org/drawingml/2006/picture">
+                  <pic:nvPicPr>
+                    <pic:cNvPr id="189451833" name="그림 1" descr="텍스트, 스크린샷, 폰트이(가) 표시된 사진&#10;&#10;AI 생성 콘텐츠는 정확하지 않을 수 있습니다."/>
+                    <pic:cNvPicPr/>
+                  </pic:nvPicPr>
+                  <pic:blipFill>
+                    <a:blip r:embed="rId20"/>
+                    <a:stretch>
+                      <a:fillRect/>
+                    </a:stretch>
+                  </pic:blipFill>
+                  <pic:spPr>
+                    <a:xfrm>
+                      <a:off x="0" y="0"/>
+                      <a:ext cx="4479192" cy="2699624"/>
+                    </a:xfrm>
+                    <a:prstGeom prst="rect">
+                      <a:avLst/>
+                    </a:prstGeom>
+                  </pic:spPr>
+                </pic:pic>
+              </a:graphicData>
+            </a:graphic>
+          </wp:inline>
+        </w:drawing>
+      </w:r>
+    </w:p>
+    <w:p/>
+    <w:p/>
+    <w:p>
+      <w:r>
+        <w:rPr>
+          <w:rFonts w:hint="eastAsia"/>
+        </w:rPr>
+        <w:lastRenderedPageBreak/>
+        <w:t>주의 사항</w:t>
+      </w:r>
+    </w:p>
+    <w:p>
+      <w:pPr>
+        <w:pStyle w:val="a6"/>
+        <w:numPr>
+          <w:ilvl w:val="0"/>
+          <w:numId w:val="10"/>
+        </w:numPr>
+      </w:pPr>
+      <w:r>
+        <w:rPr>
+          <w:rFonts w:hint="eastAsia"/>
+        </w:rPr>
+        <w:t>성능 고려</w:t>
+      </w:r>
+    </w:p>
+    <w:p>
+      <w:pPr>
+        <w:ind w:left="440"/>
+        <w:rPr>
+          <w:rFonts w:hint="eastAsia"/>
+        </w:rPr>
+      </w:pPr>
+      <w:r>
+        <w:drawing>
+          <wp:inline distT="0" distB="0" distL="0" distR="0" wp14:anchorId="68D9B0F1" wp14:editId="0542055C">
+            <wp:extent cx="3909958" cy="2028825"/>
+            <wp:effectExtent l="0" t="0" r="0" b="0"/>
+            <wp:docPr id="1326465212" name="그림 1" descr="텍스트, 스크린샷, 폰트이(가) 표시된 사진&#10;&#10;AI 생성 콘텐츠는 정확하지 않을 수 있습니다."/>
+            <wp:cNvGraphicFramePr>
+              <a:graphicFrameLocks xmlns:a="http://schemas.openxmlformats.org/drawingml/2006/main" noChangeAspect="1"/>
+            </wp:cNvGraphicFramePr>
+            <a:graphic xmlns:a="http://schemas.openxmlformats.org/drawingml/2006/main">
+              <a:graphicData uri="http://schemas.openxmlformats.org/drawingml/2006/picture">
+                <pic:pic xmlns:pic="http://schemas.openxmlformats.org/drawingml/2006/picture">
+                  <pic:nvPicPr>
+                    <pic:cNvPr id="1326465212" name="그림 1" descr="텍스트, 스크린샷, 폰트이(가) 표시된 사진&#10;&#10;AI 생성 콘텐츠는 정확하지 않을 수 있습니다."/>
+                    <pic:cNvPicPr/>
+                  </pic:nvPicPr>
+                  <pic:blipFill>
+                    <a:blip r:embed="rId21"/>
+                    <a:stretch>
+                      <a:fillRect/>
+                    </a:stretch>
+                  </pic:blipFill>
+                  <pic:spPr>
+                    <a:xfrm>
+                      <a:off x="0" y="0"/>
+                      <a:ext cx="3914221" cy="2031037"/>
+                    </a:xfrm>
+                    <a:prstGeom prst="rect">
+                      <a:avLst/>
+                    </a:prstGeom>
+                  </pic:spPr>
+                </pic:pic>
+              </a:graphicData>
+            </a:graphic>
+          </wp:inline>
+        </w:drawing>
+      </w:r>
+    </w:p>
+    <w:p>
+      <w:pPr>
+        <w:pStyle w:val="a6"/>
+        <w:numPr>
+          <w:ilvl w:val="0"/>
+          <w:numId w:val="10"/>
+        </w:numPr>
+      </w:pPr>
+      <w:r>
+        <w:rPr>
+          <w:rFonts w:hint="eastAsia"/>
+        </w:rPr>
+        <w:t>메모리 누수 방지</w:t>
+      </w:r>
+    </w:p>
+    <w:p>
+      <w:pPr>
+        <w:pStyle w:val="a6"/>
+        <w:ind w:left="800"/>
+      </w:pPr>
+      <w:r>
+        <w:drawing>
+          <wp:inline distT="0" distB="0" distL="0" distR="0" wp14:anchorId="57B132FB" wp14:editId="5B4B6D02">
+            <wp:extent cx="4794905" cy="952500"/>
+            <wp:effectExtent l="0" t="0" r="5715" b="0"/>
+            <wp:docPr id="2128500459" name="그림 1" descr="텍스트, 스크린샷, 폰트, 라인이(가) 표시된 사진&#10;&#10;AI 생성 콘텐츠는 정확하지 않을 수 있습니다."/>
+            <wp:cNvGraphicFramePr>
+              <a:graphicFrameLocks xmlns:a="http://schemas.openxmlformats.org/drawingml/2006/main" noChangeAspect="1"/>
+            </wp:cNvGraphicFramePr>
+            <a:graphic xmlns:a="http://schemas.openxmlformats.org/drawingml/2006/main">
+              <a:graphicData uri="http://schemas.openxmlformats.org/drawingml/2006/picture">
+                <pic:pic xmlns:pic="http://schemas.openxmlformats.org/drawingml/2006/picture">
+                  <pic:nvPicPr>
+                    <pic:cNvPr id="2128500459" name="그림 1" descr="텍스트, 스크린샷, 폰트, 라인이(가) 표시된 사진&#10;&#10;AI 생성 콘텐츠는 정확하지 않을 수 있습니다."/>
+                    <pic:cNvPicPr/>
+                  </pic:nvPicPr>
+                  <pic:blipFill>
+                    <a:blip r:embed="rId22"/>
+                    <a:stretch>
+                      <a:fillRect/>
+                    </a:stretch>
+                  </pic:blipFill>
+                  <pic:spPr>
+                    <a:xfrm>
+                      <a:off x="0" y="0"/>
+                      <a:ext cx="4797940" cy="953103"/>
+                    </a:xfrm>
+                    <a:prstGeom prst="rect">
+                      <a:avLst/>
+                    </a:prstGeom>
+                  </pic:spPr>
+                </pic:pic>
+              </a:graphicData>
+            </a:graphic>
+          </wp:inline>
+        </w:drawing>
+      </w:r>
+    </w:p>
+    <w:p>
+      <w:pPr>
+        <w:pStyle w:val="a6"/>
+        <w:numPr>
+          <w:ilvl w:val="0"/>
+          <w:numId w:val="4"/>
+        </w:numPr>
+      </w:pPr>
+      <w:r>
+        <w:rPr>
+          <w:rFonts w:hint="eastAsia"/>
+        </w:rPr>
+        <w:t>이벤트 구독이 해제되지 않을 때</w:t>
+      </w:r>
+      <w:r>
+        <w:rPr>
+          <w:rFonts w:hint="eastAsia"/>
+        </w:rPr>
+        <w:t>, 메모리 누수가 발생함</w:t>
+      </w:r>
+    </w:p>
+    <w:p>
+      <w:pPr>
+        <w:pStyle w:val="a6"/>
+        <w:numPr>
+          <w:ilvl w:val="0"/>
+          <w:numId w:val="4"/>
+        </w:numPr>
+      </w:pPr>
+      <w:r>
+        <w:rPr>
+          <w:rFonts w:hint="eastAsia"/>
+        </w:rPr>
+        <w:t>올바른 해결 방법</w:t>
+      </w:r>
+    </w:p>
+    <w:p>
+      <w:pPr>
+        <w:pStyle w:val="a6"/>
+        <w:ind w:left="1160"/>
+      </w:pPr>
+      <w:r>
+        <w:rPr>
+          <w:rFonts w:hint="eastAsia"/>
+        </w:rPr>
+        <w:t>명시적 구독 해제/OnDisable() 등</w:t>
+      </w:r>
+    </w:p>
+    <w:p>
+      <w:pPr>
+        <w:pStyle w:val="a6"/>
+        <w:ind w:left="1160"/>
+      </w:pPr>
+      <w:r>
+        <w:rPr>
+          <w:rFonts w:hint="eastAsia"/>
+        </w:rPr>
+        <w:t>안전한 콜백 체크</w:t>
+      </w:r>
+    </w:p>
+    <w:p>
+      <w:pPr>
+        <w:pStyle w:val="a6"/>
+        <w:ind w:left="1160"/>
+      </w:pPr>
+      <w:r>
+        <w:rPr>
+          <w:rFonts w:hint="eastAsia"/>
+        </w:rPr>
+        <w:t>WeakReference 사용(고급) **</w:t>
+      </w:r>
+    </w:p>
+    <w:p>
+      <w:pPr>
+        <w:pStyle w:val="a6"/>
+        <w:numPr>
+          <w:ilvl w:val="0"/>
+          <w:numId w:val="4"/>
+        </w:numPr>
+      </w:pPr>
+      <w:r>
+        <w:rPr>
+          <w:rFonts w:hint="eastAsia"/>
+        </w:rPr>
+        <w:t>메모리 누수 감지 방법</w:t>
+      </w:r>
+    </w:p>
+    <w:p>
+      <w:pPr>
+        <w:pStyle w:val="a6"/>
+        <w:ind w:left="1160"/>
+      </w:pPr>
+      <w:r>
+        <w:rPr>
+          <w:rFonts w:hint="eastAsia"/>
+        </w:rPr>
+        <w:t>Unity Profiler 사용</w:t>
+      </w:r>
+      <w:r>
+        <w:rPr>
+          <w:rFonts w:hint="eastAsia"/>
+        </w:rPr>
+        <w:t xml:space="preserve">, </w:t>
+      </w:r>
+      <w:r>
+        <w:rPr>
+          <w:rFonts w:hint="eastAsia"/>
+        </w:rPr>
+        <w:t>디버깅 코드 추가</w:t>
+      </w:r>
+    </w:p>
+    <w:p>
+      <w:pPr>
+        <w:pStyle w:val="a6"/>
+        <w:numPr>
+          <w:ilvl w:val="0"/>
+          <w:numId w:val="4"/>
+        </w:numPr>
+      </w:pPr>
+      <w:r>
+        <w:rPr>
+          <w:rFonts w:hint="eastAsia"/>
+        </w:rPr>
+        <w:t>핵심 포인트</w:t>
+      </w:r>
+    </w:p>
+    <w:p>
+      <w:pPr>
+        <w:pStyle w:val="a6"/>
+        <w:ind w:left="1160"/>
+      </w:pPr>
+      <w:r>
+        <w:rPr>
+          <w:rFonts w:hint="eastAsia"/>
+        </w:rPr>
+        <w:t>이벤트 구독하면 반드시 해제하기</w:t>
+      </w:r>
+    </w:p>
+    <w:p>
+      <w:pPr>
+        <w:pStyle w:val="a6"/>
+        <w:ind w:left="1160"/>
+      </w:pPr>
+      <w:r>
+        <w:rPr>
+          <w:rFonts w:hint="eastAsia"/>
+        </w:rPr>
+        <w:t>람다식이 참조하는 객체의 생명주기 고려하기</w:t>
+      </w:r>
+    </w:p>
+    <w:p>
+      <w:pPr>
+        <w:pStyle w:val="a6"/>
+        <w:ind w:left="1160"/>
+      </w:pPr>
+      <w:r>
+        <w:rPr>
+          <w:rFonts w:hint="eastAsia"/>
+        </w:rPr>
+        <w:t>OnDestroy에서 정리 작업 수행하기</w:t>
+      </w:r>
+    </w:p>
+    <w:p>
+      <w:pPr>
+        <w:pStyle w:val="a6"/>
+        <w:ind w:left="1160"/>
+        <w:rPr>
+          <w:rFonts w:hint="eastAsia"/>
+        </w:rPr>
+      </w:pPr>
+      <w:r>
+        <w:rPr>
+          <w:rFonts w:hint="eastAsia"/>
+        </w:rPr>
+        <w:t>Unity Profiler로 메모리 사용량 모니터링 하기</w:t>
+      </w:r>
+    </w:p>
+    <w:p>
+      <w:pPr>
+        <w:pStyle w:val="a6"/>
+        <w:ind w:left="1160"/>
+        <w:rPr>
+          <w:rFonts w:hint="eastAsia"/>
+        </w:rPr>
+      </w:pPr>
+    </w:p>
+    <w:p>
+      <w:r>
+        <w:rPr>
+          <w:rFonts w:hint="eastAsia"/>
+        </w:rPr>
+        <w:t>장점</w:t>
+      </w:r>
+    </w:p>
+    <w:p>
+      <w:r>
+        <w:rPr>
+          <w:rFonts w:hint="eastAsia"/>
+        </w:rPr>
+        <w:t>간결성 : 코드가 짧고 읽기 쉬움</w:t>
+      </w:r>
+    </w:p>
+    <w:p>
+      <w:r>
+        <w:rPr>
+          <w:rFonts w:hint="eastAsia"/>
+        </w:rPr>
+        <w:t>가독성 : 관련 로직이 한 곳에 모임</w:t>
+      </w:r>
+    </w:p>
+    <w:p>
+      <w:pPr>
+        <w:rPr>
+          <w:rFonts w:hint="eastAsia"/>
+        </w:rPr>
+      </w:pPr>
+      <w:r>
+        <w:rPr>
+          <w:rFonts w:hint="eastAsia"/>
+        </w:rPr>
+        <w:t>유연성 : 즉석에서 간단한 함수 정의 가능</w:t>
+      </w:r>
+    </w:p>
+    <w:p/>
+    <w:p>
+      <w:pPr>
+        <w:rPr>
+          <w:rFonts w:hint="eastAsia"/>
+        </w:rPr>
+      </w:pPr>
+      <w:r>
+        <w:rPr>
+          <w:rFonts w:hint="eastAsia"/>
+        </w:rPr>
+        <w:t>&lt;인라인 함수 vs 람다식&gt;</w:t>
+      </w:r>
+    </w:p>
+    <w:p>
+      <w:pPr>
+        <w:rPr>
+          <w:rFonts w:hint="eastAsia"/>
+        </w:rPr>
+      </w:pPr>
+      <w:r>
+        <w:rPr>
+          <w:rFonts w:hint="eastAsia"/>
+        </w:rPr>
+        <w:t>&lt;</w:t>
+      </w:r>
+      <w:r>
+        <w:rPr>
+          <w:rFonts w:hint="eastAsia"/>
+        </w:rPr>
+        <w:t>LINQ</w:t>
+      </w:r>
+      <w:r>
+        <w:rPr>
+          <w:rFonts w:hint="eastAsia"/>
+        </w:rPr>
+        <w:t>&gt;</w:t>
+      </w:r>
+    </w:p>
+    <w:p>
+      <w:pPr>
+        <w:rPr>
+          <w:rFonts w:hint="eastAsia"/>
+        </w:rPr>
+      </w:pPr>
     </w:p>
     <w:sectPr>
       <w:pgSz w:w="11906" w:h="16838"/>
@@ -256,6 +2810,1071 @@
     </w:sectPr>
   </w:body>
 </w:document>
+</file>
+
+<file path=word/numbering.xml><?xml version="1.0" encoding="utf-8"?>
+<w:numbering xmlns:wpc="http://schemas.microsoft.com/office/word/2010/wordprocessingCanvas" xmlns:cx="http://schemas.microsoft.com/office/drawing/2014/chartex" xmlns:cx1="http://schemas.microsoft.com/office/drawing/2015/9/8/chartex" xmlns:cx2="http://schemas.microsoft.com/office/drawing/2015/10/21/chartex" xmlns:cx3="http://schemas.microsoft.com/office/drawing/2016/5/9/chartex" xmlns:cx4="http://schemas.microsoft.com/office/drawing/2016/5/10/chartex" xmlns:cx5="http://schemas.microsoft.com/office/drawing/2016/5/11/chartex" xmlns:cx6="http://schemas.microsoft.com/office/drawing/2016/5/12/chartex" xmlns:cx7="http://schemas.microsoft.com/office/drawing/2016/5/13/chartex" xmlns:cx8="http://schemas.microsoft.com/office/drawing/2016/5/14/chartex" xmlns:mc="http://schemas.openxmlformats.org/markup-compatibility/2006" xmlns:aink="http://schemas.microsoft.com/office/drawing/2016/ink" xmlns:am3d="http://schemas.microsoft.com/office/drawing/2017/model3d" xmlns:o="urn:schemas-microsoft-com:office:office" xmlns:oel="http://schemas.microsoft.com/office/2019/extlst" xmlns:r="http://schemas.openxmlformats.org/officeDocument/2006/relationships" xmlns:m="http://schemas.openxmlformats.org/officeDocument/2006/math" xmlns:v="urn:schemas-microsoft-com:vml" xmlns:wp14="http://schemas.microsoft.com/office/word/2010/wordprocessingDrawing" xmlns:wp="http://schemas.openxmlformats.org/drawingml/2006/wordprocessingDrawing" xmlns:w10="urn:schemas-microsoft-com:office:word" xmlns:w="http://schemas.openxmlformats.org/wordprocessingml/2006/main" xmlns:w14="http://schemas.microsoft.com/office/word/2010/wordml" xmlns:w15="http://schemas.microsoft.com/office/word/2012/wordml" xmlns:w16cex="http://schemas.microsoft.com/office/word/2018/wordml/cex" xmlns:w16cid="http://schemas.microsoft.com/office/word/2016/wordml/cid" xmlns:w16="http://schemas.microsoft.com/office/word/2018/wordml" xmlns:w16du="http://schemas.microsoft.com/office/word/2023/wordml/word16du" xmlns:w16sdtdh="http://schemas.microsoft.com/office/word/2020/wordml/sdtdatahash" xmlns:w16sdtfl="http://schemas.microsoft.com/office/word/2024/wordml/sdtformatlock" xmlns:w16se="http://schemas.microsoft.com/office/word/2015/wordml/symex" xmlns:wpg="http://schemas.microsoft.com/office/word/2010/wordprocessingGroup" xmlns:wpi="http://schemas.microsoft.com/office/word/2010/wordprocessingInk" xmlns:wne="http://schemas.microsoft.com/office/word/2006/wordml" xmlns:wps="http://schemas.microsoft.com/office/word/2010/wordprocessingShape" mc:Ignorable="w14 w15 w16se w16cid w16 w16cex w16sdtdh w16sdtfl w16du wp14">
+  <w:abstractNum w:abstractNumId="0" w15:restartNumberingAfterBreak="0">
+    <w:nsid w:val="0BC36DCE"/>
+    <w:multiLevelType w:val="hybridMultilevel"/>
+    <w:tmpl w:val="B824F2EC"/>
+    <w:lvl w:ilvl="0" w:tplc="A8B6F188">
+      <w:start w:val="1"/>
+      <w:numFmt w:val="decimal"/>
+      <w:lvlText w:val="%1."/>
+      <w:lvlJc w:val="left"/>
+      <w:pPr>
+        <w:ind w:left="800" w:hanging="360"/>
+      </w:pPr>
+      <w:rPr>
+        <w:rFonts w:hint="default"/>
+      </w:rPr>
+    </w:lvl>
+    <w:lvl w:ilvl="1" w:tplc="04090019" w:tentative="1">
+      <w:start w:val="1"/>
+      <w:numFmt w:val="upperLetter"/>
+      <w:lvlText w:val="%2."/>
+      <w:lvlJc w:val="left"/>
+      <w:pPr>
+        <w:ind w:left="1320" w:hanging="440"/>
+      </w:pPr>
+    </w:lvl>
+    <w:lvl w:ilvl="2" w:tplc="0409001B" w:tentative="1">
+      <w:start w:val="1"/>
+      <w:numFmt w:val="lowerRoman"/>
+      <w:lvlText w:val="%3."/>
+      <w:lvlJc w:val="right"/>
+      <w:pPr>
+        <w:ind w:left="1760" w:hanging="440"/>
+      </w:pPr>
+    </w:lvl>
+    <w:lvl w:ilvl="3" w:tplc="0409000F" w:tentative="1">
+      <w:start w:val="1"/>
+      <w:numFmt w:val="decimal"/>
+      <w:lvlText w:val="%4."/>
+      <w:lvlJc w:val="left"/>
+      <w:pPr>
+        <w:ind w:left="2200" w:hanging="440"/>
+      </w:pPr>
+    </w:lvl>
+    <w:lvl w:ilvl="4" w:tplc="04090019" w:tentative="1">
+      <w:start w:val="1"/>
+      <w:numFmt w:val="upperLetter"/>
+      <w:lvlText w:val="%5."/>
+      <w:lvlJc w:val="left"/>
+      <w:pPr>
+        <w:ind w:left="2640" w:hanging="440"/>
+      </w:pPr>
+    </w:lvl>
+    <w:lvl w:ilvl="5" w:tplc="0409001B" w:tentative="1">
+      <w:start w:val="1"/>
+      <w:numFmt w:val="lowerRoman"/>
+      <w:lvlText w:val="%6."/>
+      <w:lvlJc w:val="right"/>
+      <w:pPr>
+        <w:ind w:left="3080" w:hanging="440"/>
+      </w:pPr>
+    </w:lvl>
+    <w:lvl w:ilvl="6" w:tplc="0409000F" w:tentative="1">
+      <w:start w:val="1"/>
+      <w:numFmt w:val="decimal"/>
+      <w:lvlText w:val="%7."/>
+      <w:lvlJc w:val="left"/>
+      <w:pPr>
+        <w:ind w:left="3520" w:hanging="440"/>
+      </w:pPr>
+    </w:lvl>
+    <w:lvl w:ilvl="7" w:tplc="04090019" w:tentative="1">
+      <w:start w:val="1"/>
+      <w:numFmt w:val="upperLetter"/>
+      <w:lvlText w:val="%8."/>
+      <w:lvlJc w:val="left"/>
+      <w:pPr>
+        <w:ind w:left="3960" w:hanging="440"/>
+      </w:pPr>
+    </w:lvl>
+    <w:lvl w:ilvl="8" w:tplc="0409001B" w:tentative="1">
+      <w:start w:val="1"/>
+      <w:numFmt w:val="lowerRoman"/>
+      <w:lvlText w:val="%9."/>
+      <w:lvlJc w:val="right"/>
+      <w:pPr>
+        <w:ind w:left="4400" w:hanging="440"/>
+      </w:pPr>
+    </w:lvl>
+  </w:abstractNum>
+  <w:abstractNum w:abstractNumId="1" w15:restartNumberingAfterBreak="0">
+    <w:nsid w:val="1E473C10"/>
+    <w:multiLevelType w:val="hybridMultilevel"/>
+    <w:tmpl w:val="C46ABA88"/>
+    <w:lvl w:ilvl="0" w:tplc="87AC6FA6">
+      <w:start w:val="1"/>
+      <w:numFmt w:val="decimal"/>
+      <w:lvlText w:val="%1)"/>
+      <w:lvlJc w:val="left"/>
+      <w:pPr>
+        <w:ind w:left="2040" w:hanging="360"/>
+      </w:pPr>
+      <w:rPr>
+        <w:rFonts w:hint="default"/>
+      </w:rPr>
+    </w:lvl>
+    <w:lvl w:ilvl="1" w:tplc="04090019" w:tentative="1">
+      <w:start w:val="1"/>
+      <w:numFmt w:val="upperLetter"/>
+      <w:lvlText w:val="%2."/>
+      <w:lvlJc w:val="left"/>
+      <w:pPr>
+        <w:ind w:left="2560" w:hanging="440"/>
+      </w:pPr>
+    </w:lvl>
+    <w:lvl w:ilvl="2" w:tplc="0409001B" w:tentative="1">
+      <w:start w:val="1"/>
+      <w:numFmt w:val="lowerRoman"/>
+      <w:lvlText w:val="%3."/>
+      <w:lvlJc w:val="right"/>
+      <w:pPr>
+        <w:ind w:left="3000" w:hanging="440"/>
+      </w:pPr>
+    </w:lvl>
+    <w:lvl w:ilvl="3" w:tplc="0409000F" w:tentative="1">
+      <w:start w:val="1"/>
+      <w:numFmt w:val="decimal"/>
+      <w:lvlText w:val="%4."/>
+      <w:lvlJc w:val="left"/>
+      <w:pPr>
+        <w:ind w:left="3440" w:hanging="440"/>
+      </w:pPr>
+    </w:lvl>
+    <w:lvl w:ilvl="4" w:tplc="04090019" w:tentative="1">
+      <w:start w:val="1"/>
+      <w:numFmt w:val="upperLetter"/>
+      <w:lvlText w:val="%5."/>
+      <w:lvlJc w:val="left"/>
+      <w:pPr>
+        <w:ind w:left="3880" w:hanging="440"/>
+      </w:pPr>
+    </w:lvl>
+    <w:lvl w:ilvl="5" w:tplc="0409001B" w:tentative="1">
+      <w:start w:val="1"/>
+      <w:numFmt w:val="lowerRoman"/>
+      <w:lvlText w:val="%6."/>
+      <w:lvlJc w:val="right"/>
+      <w:pPr>
+        <w:ind w:left="4320" w:hanging="440"/>
+      </w:pPr>
+    </w:lvl>
+    <w:lvl w:ilvl="6" w:tplc="0409000F" w:tentative="1">
+      <w:start w:val="1"/>
+      <w:numFmt w:val="decimal"/>
+      <w:lvlText w:val="%7."/>
+      <w:lvlJc w:val="left"/>
+      <w:pPr>
+        <w:ind w:left="4760" w:hanging="440"/>
+      </w:pPr>
+    </w:lvl>
+    <w:lvl w:ilvl="7" w:tplc="04090019" w:tentative="1">
+      <w:start w:val="1"/>
+      <w:numFmt w:val="upperLetter"/>
+      <w:lvlText w:val="%8."/>
+      <w:lvlJc w:val="left"/>
+      <w:pPr>
+        <w:ind w:left="5200" w:hanging="440"/>
+      </w:pPr>
+    </w:lvl>
+    <w:lvl w:ilvl="8" w:tplc="0409001B" w:tentative="1">
+      <w:start w:val="1"/>
+      <w:numFmt w:val="lowerRoman"/>
+      <w:lvlText w:val="%9."/>
+      <w:lvlJc w:val="right"/>
+      <w:pPr>
+        <w:ind w:left="5640" w:hanging="440"/>
+      </w:pPr>
+    </w:lvl>
+  </w:abstractNum>
+  <w:abstractNum w:abstractNumId="2" w15:restartNumberingAfterBreak="0">
+    <w:nsid w:val="2946109F"/>
+    <w:multiLevelType w:val="hybridMultilevel"/>
+    <w:tmpl w:val="F0DE1B38"/>
+    <w:lvl w:ilvl="0" w:tplc="363AD166">
+      <w:start w:val="1"/>
+      <w:numFmt w:val="decimal"/>
+      <w:lvlText w:val="%1."/>
+      <w:lvlJc w:val="left"/>
+      <w:pPr>
+        <w:ind w:left="800" w:hanging="360"/>
+      </w:pPr>
+      <w:rPr>
+        <w:rFonts w:hint="default"/>
+      </w:rPr>
+    </w:lvl>
+    <w:lvl w:ilvl="1" w:tplc="04090019" w:tentative="1">
+      <w:start w:val="1"/>
+      <w:numFmt w:val="upperLetter"/>
+      <w:lvlText w:val="%2."/>
+      <w:lvlJc w:val="left"/>
+      <w:pPr>
+        <w:ind w:left="1320" w:hanging="440"/>
+      </w:pPr>
+    </w:lvl>
+    <w:lvl w:ilvl="2" w:tplc="0409001B" w:tentative="1">
+      <w:start w:val="1"/>
+      <w:numFmt w:val="lowerRoman"/>
+      <w:lvlText w:val="%3."/>
+      <w:lvlJc w:val="right"/>
+      <w:pPr>
+        <w:ind w:left="1760" w:hanging="440"/>
+      </w:pPr>
+    </w:lvl>
+    <w:lvl w:ilvl="3" w:tplc="0409000F" w:tentative="1">
+      <w:start w:val="1"/>
+      <w:numFmt w:val="decimal"/>
+      <w:lvlText w:val="%4."/>
+      <w:lvlJc w:val="left"/>
+      <w:pPr>
+        <w:ind w:left="2200" w:hanging="440"/>
+      </w:pPr>
+    </w:lvl>
+    <w:lvl w:ilvl="4" w:tplc="04090019" w:tentative="1">
+      <w:start w:val="1"/>
+      <w:numFmt w:val="upperLetter"/>
+      <w:lvlText w:val="%5."/>
+      <w:lvlJc w:val="left"/>
+      <w:pPr>
+        <w:ind w:left="2640" w:hanging="440"/>
+      </w:pPr>
+    </w:lvl>
+    <w:lvl w:ilvl="5" w:tplc="0409001B" w:tentative="1">
+      <w:start w:val="1"/>
+      <w:numFmt w:val="lowerRoman"/>
+      <w:lvlText w:val="%6."/>
+      <w:lvlJc w:val="right"/>
+      <w:pPr>
+        <w:ind w:left="3080" w:hanging="440"/>
+      </w:pPr>
+    </w:lvl>
+    <w:lvl w:ilvl="6" w:tplc="0409000F" w:tentative="1">
+      <w:start w:val="1"/>
+      <w:numFmt w:val="decimal"/>
+      <w:lvlText w:val="%7."/>
+      <w:lvlJc w:val="left"/>
+      <w:pPr>
+        <w:ind w:left="3520" w:hanging="440"/>
+      </w:pPr>
+    </w:lvl>
+    <w:lvl w:ilvl="7" w:tplc="04090019" w:tentative="1">
+      <w:start w:val="1"/>
+      <w:numFmt w:val="upperLetter"/>
+      <w:lvlText w:val="%8."/>
+      <w:lvlJc w:val="left"/>
+      <w:pPr>
+        <w:ind w:left="3960" w:hanging="440"/>
+      </w:pPr>
+    </w:lvl>
+    <w:lvl w:ilvl="8" w:tplc="0409001B" w:tentative="1">
+      <w:start w:val="1"/>
+      <w:numFmt w:val="lowerRoman"/>
+      <w:lvlText w:val="%9."/>
+      <w:lvlJc w:val="right"/>
+      <w:pPr>
+        <w:ind w:left="4400" w:hanging="440"/>
+      </w:pPr>
+    </w:lvl>
+  </w:abstractNum>
+  <w:abstractNum w:abstractNumId="3" w15:restartNumberingAfterBreak="0">
+    <w:nsid w:val="29E7339A"/>
+    <w:multiLevelType w:val="hybridMultilevel"/>
+    <w:tmpl w:val="EE40B35A"/>
+    <w:lvl w:ilvl="0" w:tplc="0BA41506">
+      <w:start w:val="1"/>
+      <w:numFmt w:val="decimal"/>
+      <w:lvlText w:val="%1."/>
+      <w:lvlJc w:val="left"/>
+      <w:pPr>
+        <w:ind w:left="800" w:hanging="360"/>
+      </w:pPr>
+      <w:rPr>
+        <w:rFonts w:hint="default"/>
+      </w:rPr>
+    </w:lvl>
+    <w:lvl w:ilvl="1" w:tplc="04090019">
+      <w:start w:val="1"/>
+      <w:numFmt w:val="upperLetter"/>
+      <w:lvlText w:val="%2."/>
+      <w:lvlJc w:val="left"/>
+      <w:pPr>
+        <w:ind w:left="1320" w:hanging="440"/>
+      </w:pPr>
+    </w:lvl>
+    <w:lvl w:ilvl="2" w:tplc="0409001B" w:tentative="1">
+      <w:start w:val="1"/>
+      <w:numFmt w:val="lowerRoman"/>
+      <w:lvlText w:val="%3."/>
+      <w:lvlJc w:val="right"/>
+      <w:pPr>
+        <w:ind w:left="1760" w:hanging="440"/>
+      </w:pPr>
+    </w:lvl>
+    <w:lvl w:ilvl="3" w:tplc="0409000F" w:tentative="1">
+      <w:start w:val="1"/>
+      <w:numFmt w:val="decimal"/>
+      <w:lvlText w:val="%4."/>
+      <w:lvlJc w:val="left"/>
+      <w:pPr>
+        <w:ind w:left="2200" w:hanging="440"/>
+      </w:pPr>
+    </w:lvl>
+    <w:lvl w:ilvl="4" w:tplc="04090019" w:tentative="1">
+      <w:start w:val="1"/>
+      <w:numFmt w:val="upperLetter"/>
+      <w:lvlText w:val="%5."/>
+      <w:lvlJc w:val="left"/>
+      <w:pPr>
+        <w:ind w:left="2640" w:hanging="440"/>
+      </w:pPr>
+    </w:lvl>
+    <w:lvl w:ilvl="5" w:tplc="0409001B" w:tentative="1">
+      <w:start w:val="1"/>
+      <w:numFmt w:val="lowerRoman"/>
+      <w:lvlText w:val="%6."/>
+      <w:lvlJc w:val="right"/>
+      <w:pPr>
+        <w:ind w:left="3080" w:hanging="440"/>
+      </w:pPr>
+    </w:lvl>
+    <w:lvl w:ilvl="6" w:tplc="0409000F" w:tentative="1">
+      <w:start w:val="1"/>
+      <w:numFmt w:val="decimal"/>
+      <w:lvlText w:val="%7."/>
+      <w:lvlJc w:val="left"/>
+      <w:pPr>
+        <w:ind w:left="3520" w:hanging="440"/>
+      </w:pPr>
+    </w:lvl>
+    <w:lvl w:ilvl="7" w:tplc="04090019" w:tentative="1">
+      <w:start w:val="1"/>
+      <w:numFmt w:val="upperLetter"/>
+      <w:lvlText w:val="%8."/>
+      <w:lvlJc w:val="left"/>
+      <w:pPr>
+        <w:ind w:left="3960" w:hanging="440"/>
+      </w:pPr>
+    </w:lvl>
+    <w:lvl w:ilvl="8" w:tplc="0409001B" w:tentative="1">
+      <w:start w:val="1"/>
+      <w:numFmt w:val="lowerRoman"/>
+      <w:lvlText w:val="%9."/>
+      <w:lvlJc w:val="right"/>
+      <w:pPr>
+        <w:ind w:left="4400" w:hanging="440"/>
+      </w:pPr>
+    </w:lvl>
+  </w:abstractNum>
+  <w:abstractNum w:abstractNumId="4" w15:restartNumberingAfterBreak="0">
+    <w:nsid w:val="30D47F50"/>
+    <w:multiLevelType w:val="hybridMultilevel"/>
+    <w:tmpl w:val="FBEE9A2A"/>
+    <w:lvl w:ilvl="0" w:tplc="6E5C39C0">
+      <w:start w:val="1"/>
+      <w:numFmt w:val="decimal"/>
+      <w:lvlText w:val="%1."/>
+      <w:lvlJc w:val="left"/>
+      <w:pPr>
+        <w:ind w:left="800" w:hanging="360"/>
+      </w:pPr>
+      <w:rPr>
+        <w:rFonts w:hint="default"/>
+      </w:rPr>
+    </w:lvl>
+    <w:lvl w:ilvl="1" w:tplc="04090019" w:tentative="1">
+      <w:start w:val="1"/>
+      <w:numFmt w:val="upperLetter"/>
+      <w:lvlText w:val="%2."/>
+      <w:lvlJc w:val="left"/>
+      <w:pPr>
+        <w:ind w:left="1320" w:hanging="440"/>
+      </w:pPr>
+    </w:lvl>
+    <w:lvl w:ilvl="2" w:tplc="0409001B" w:tentative="1">
+      <w:start w:val="1"/>
+      <w:numFmt w:val="lowerRoman"/>
+      <w:lvlText w:val="%3."/>
+      <w:lvlJc w:val="right"/>
+      <w:pPr>
+        <w:ind w:left="1760" w:hanging="440"/>
+      </w:pPr>
+    </w:lvl>
+    <w:lvl w:ilvl="3" w:tplc="0409000F" w:tentative="1">
+      <w:start w:val="1"/>
+      <w:numFmt w:val="decimal"/>
+      <w:lvlText w:val="%4."/>
+      <w:lvlJc w:val="left"/>
+      <w:pPr>
+        <w:ind w:left="2200" w:hanging="440"/>
+      </w:pPr>
+    </w:lvl>
+    <w:lvl w:ilvl="4" w:tplc="04090019" w:tentative="1">
+      <w:start w:val="1"/>
+      <w:numFmt w:val="upperLetter"/>
+      <w:lvlText w:val="%5."/>
+      <w:lvlJc w:val="left"/>
+      <w:pPr>
+        <w:ind w:left="2640" w:hanging="440"/>
+      </w:pPr>
+    </w:lvl>
+    <w:lvl w:ilvl="5" w:tplc="0409001B" w:tentative="1">
+      <w:start w:val="1"/>
+      <w:numFmt w:val="lowerRoman"/>
+      <w:lvlText w:val="%6."/>
+      <w:lvlJc w:val="right"/>
+      <w:pPr>
+        <w:ind w:left="3080" w:hanging="440"/>
+      </w:pPr>
+    </w:lvl>
+    <w:lvl w:ilvl="6" w:tplc="0409000F" w:tentative="1">
+      <w:start w:val="1"/>
+      <w:numFmt w:val="decimal"/>
+      <w:lvlText w:val="%7."/>
+      <w:lvlJc w:val="left"/>
+      <w:pPr>
+        <w:ind w:left="3520" w:hanging="440"/>
+      </w:pPr>
+    </w:lvl>
+    <w:lvl w:ilvl="7" w:tplc="04090019" w:tentative="1">
+      <w:start w:val="1"/>
+      <w:numFmt w:val="upperLetter"/>
+      <w:lvlText w:val="%8."/>
+      <w:lvlJc w:val="left"/>
+      <w:pPr>
+        <w:ind w:left="3960" w:hanging="440"/>
+      </w:pPr>
+    </w:lvl>
+    <w:lvl w:ilvl="8" w:tplc="0409001B" w:tentative="1">
+      <w:start w:val="1"/>
+      <w:numFmt w:val="lowerRoman"/>
+      <w:lvlText w:val="%9."/>
+      <w:lvlJc w:val="right"/>
+      <w:pPr>
+        <w:ind w:left="4400" w:hanging="440"/>
+      </w:pPr>
+    </w:lvl>
+  </w:abstractNum>
+  <w:abstractNum w:abstractNumId="5" w15:restartNumberingAfterBreak="0">
+    <w:nsid w:val="3C8579C0"/>
+    <w:multiLevelType w:val="hybridMultilevel"/>
+    <w:tmpl w:val="376A2730"/>
+    <w:lvl w:ilvl="0" w:tplc="6CDCB578">
+      <w:start w:val="1"/>
+      <w:numFmt w:val="decimal"/>
+      <w:lvlText w:val="%1."/>
+      <w:lvlJc w:val="left"/>
+      <w:pPr>
+        <w:ind w:left="800" w:hanging="360"/>
+      </w:pPr>
+      <w:rPr>
+        <w:rFonts w:hint="default"/>
+      </w:rPr>
+    </w:lvl>
+    <w:lvl w:ilvl="1" w:tplc="04090019" w:tentative="1">
+      <w:start w:val="1"/>
+      <w:numFmt w:val="upperLetter"/>
+      <w:lvlText w:val="%2."/>
+      <w:lvlJc w:val="left"/>
+      <w:pPr>
+        <w:ind w:left="1320" w:hanging="440"/>
+      </w:pPr>
+    </w:lvl>
+    <w:lvl w:ilvl="2" w:tplc="0409001B" w:tentative="1">
+      <w:start w:val="1"/>
+      <w:numFmt w:val="lowerRoman"/>
+      <w:lvlText w:val="%3."/>
+      <w:lvlJc w:val="right"/>
+      <w:pPr>
+        <w:ind w:left="1760" w:hanging="440"/>
+      </w:pPr>
+    </w:lvl>
+    <w:lvl w:ilvl="3" w:tplc="0409000F" w:tentative="1">
+      <w:start w:val="1"/>
+      <w:numFmt w:val="decimal"/>
+      <w:lvlText w:val="%4."/>
+      <w:lvlJc w:val="left"/>
+      <w:pPr>
+        <w:ind w:left="2200" w:hanging="440"/>
+      </w:pPr>
+    </w:lvl>
+    <w:lvl w:ilvl="4" w:tplc="04090019" w:tentative="1">
+      <w:start w:val="1"/>
+      <w:numFmt w:val="upperLetter"/>
+      <w:lvlText w:val="%5."/>
+      <w:lvlJc w:val="left"/>
+      <w:pPr>
+        <w:ind w:left="2640" w:hanging="440"/>
+      </w:pPr>
+    </w:lvl>
+    <w:lvl w:ilvl="5" w:tplc="0409001B" w:tentative="1">
+      <w:start w:val="1"/>
+      <w:numFmt w:val="lowerRoman"/>
+      <w:lvlText w:val="%6."/>
+      <w:lvlJc w:val="right"/>
+      <w:pPr>
+        <w:ind w:left="3080" w:hanging="440"/>
+      </w:pPr>
+    </w:lvl>
+    <w:lvl w:ilvl="6" w:tplc="0409000F" w:tentative="1">
+      <w:start w:val="1"/>
+      <w:numFmt w:val="decimal"/>
+      <w:lvlText w:val="%7."/>
+      <w:lvlJc w:val="left"/>
+      <w:pPr>
+        <w:ind w:left="3520" w:hanging="440"/>
+      </w:pPr>
+    </w:lvl>
+    <w:lvl w:ilvl="7" w:tplc="04090019" w:tentative="1">
+      <w:start w:val="1"/>
+      <w:numFmt w:val="upperLetter"/>
+      <w:lvlText w:val="%8."/>
+      <w:lvlJc w:val="left"/>
+      <w:pPr>
+        <w:ind w:left="3960" w:hanging="440"/>
+      </w:pPr>
+    </w:lvl>
+    <w:lvl w:ilvl="8" w:tplc="0409001B" w:tentative="1">
+      <w:start w:val="1"/>
+      <w:numFmt w:val="lowerRoman"/>
+      <w:lvlText w:val="%9."/>
+      <w:lvlJc w:val="right"/>
+      <w:pPr>
+        <w:ind w:left="4400" w:hanging="440"/>
+      </w:pPr>
+    </w:lvl>
+  </w:abstractNum>
+  <w:abstractNum w:abstractNumId="6" w15:restartNumberingAfterBreak="0">
+    <w:nsid w:val="46974D44"/>
+    <w:multiLevelType w:val="hybridMultilevel"/>
+    <w:tmpl w:val="74D0DB58"/>
+    <w:lvl w:ilvl="0" w:tplc="B13A7524">
+      <w:start w:val="1"/>
+      <w:numFmt w:val="decimal"/>
+      <w:lvlText w:val="%1."/>
+      <w:lvlJc w:val="left"/>
+      <w:pPr>
+        <w:ind w:left="800" w:hanging="360"/>
+      </w:pPr>
+      <w:rPr>
+        <w:rFonts w:hint="default"/>
+      </w:rPr>
+    </w:lvl>
+    <w:lvl w:ilvl="1" w:tplc="04090019" w:tentative="1">
+      <w:start w:val="1"/>
+      <w:numFmt w:val="upperLetter"/>
+      <w:lvlText w:val="%2."/>
+      <w:lvlJc w:val="left"/>
+      <w:pPr>
+        <w:ind w:left="1320" w:hanging="440"/>
+      </w:pPr>
+    </w:lvl>
+    <w:lvl w:ilvl="2" w:tplc="0409001B" w:tentative="1">
+      <w:start w:val="1"/>
+      <w:numFmt w:val="lowerRoman"/>
+      <w:lvlText w:val="%3."/>
+      <w:lvlJc w:val="right"/>
+      <w:pPr>
+        <w:ind w:left="1760" w:hanging="440"/>
+      </w:pPr>
+    </w:lvl>
+    <w:lvl w:ilvl="3" w:tplc="0409000F" w:tentative="1">
+      <w:start w:val="1"/>
+      <w:numFmt w:val="decimal"/>
+      <w:lvlText w:val="%4."/>
+      <w:lvlJc w:val="left"/>
+      <w:pPr>
+        <w:ind w:left="2200" w:hanging="440"/>
+      </w:pPr>
+    </w:lvl>
+    <w:lvl w:ilvl="4" w:tplc="04090019" w:tentative="1">
+      <w:start w:val="1"/>
+      <w:numFmt w:val="upperLetter"/>
+      <w:lvlText w:val="%5."/>
+      <w:lvlJc w:val="left"/>
+      <w:pPr>
+        <w:ind w:left="2640" w:hanging="440"/>
+      </w:pPr>
+    </w:lvl>
+    <w:lvl w:ilvl="5" w:tplc="0409001B" w:tentative="1">
+      <w:start w:val="1"/>
+      <w:numFmt w:val="lowerRoman"/>
+      <w:lvlText w:val="%6."/>
+      <w:lvlJc w:val="right"/>
+      <w:pPr>
+        <w:ind w:left="3080" w:hanging="440"/>
+      </w:pPr>
+    </w:lvl>
+    <w:lvl w:ilvl="6" w:tplc="0409000F" w:tentative="1">
+      <w:start w:val="1"/>
+      <w:numFmt w:val="decimal"/>
+      <w:lvlText w:val="%7."/>
+      <w:lvlJc w:val="left"/>
+      <w:pPr>
+        <w:ind w:left="3520" w:hanging="440"/>
+      </w:pPr>
+    </w:lvl>
+    <w:lvl w:ilvl="7" w:tplc="04090019" w:tentative="1">
+      <w:start w:val="1"/>
+      <w:numFmt w:val="upperLetter"/>
+      <w:lvlText w:val="%8."/>
+      <w:lvlJc w:val="left"/>
+      <w:pPr>
+        <w:ind w:left="3960" w:hanging="440"/>
+      </w:pPr>
+    </w:lvl>
+    <w:lvl w:ilvl="8" w:tplc="0409001B" w:tentative="1">
+      <w:start w:val="1"/>
+      <w:numFmt w:val="lowerRoman"/>
+      <w:lvlText w:val="%9."/>
+      <w:lvlJc w:val="right"/>
+      <w:pPr>
+        <w:ind w:left="4400" w:hanging="440"/>
+      </w:pPr>
+    </w:lvl>
+  </w:abstractNum>
+  <w:abstractNum w:abstractNumId="7" w15:restartNumberingAfterBreak="0">
+    <w:nsid w:val="49BC670E"/>
+    <w:multiLevelType w:val="hybridMultilevel"/>
+    <w:tmpl w:val="2B6AD8FA"/>
+    <w:lvl w:ilvl="0" w:tplc="E2C8D092">
+      <w:start w:val="1"/>
+      <w:numFmt w:val="decimal"/>
+      <w:lvlText w:val="%1."/>
+      <w:lvlJc w:val="left"/>
+      <w:pPr>
+        <w:ind w:left="800" w:hanging="360"/>
+      </w:pPr>
+      <w:rPr>
+        <w:rFonts w:hint="default"/>
+      </w:rPr>
+    </w:lvl>
+    <w:lvl w:ilvl="1" w:tplc="04090019" w:tentative="1">
+      <w:start w:val="1"/>
+      <w:numFmt w:val="upperLetter"/>
+      <w:lvlText w:val="%2."/>
+      <w:lvlJc w:val="left"/>
+      <w:pPr>
+        <w:ind w:left="1320" w:hanging="440"/>
+      </w:pPr>
+    </w:lvl>
+    <w:lvl w:ilvl="2" w:tplc="0409001B" w:tentative="1">
+      <w:start w:val="1"/>
+      <w:numFmt w:val="lowerRoman"/>
+      <w:lvlText w:val="%3."/>
+      <w:lvlJc w:val="right"/>
+      <w:pPr>
+        <w:ind w:left="1760" w:hanging="440"/>
+      </w:pPr>
+    </w:lvl>
+    <w:lvl w:ilvl="3" w:tplc="0409000F" w:tentative="1">
+      <w:start w:val="1"/>
+      <w:numFmt w:val="decimal"/>
+      <w:lvlText w:val="%4."/>
+      <w:lvlJc w:val="left"/>
+      <w:pPr>
+        <w:ind w:left="2200" w:hanging="440"/>
+      </w:pPr>
+    </w:lvl>
+    <w:lvl w:ilvl="4" w:tplc="04090019" w:tentative="1">
+      <w:start w:val="1"/>
+      <w:numFmt w:val="upperLetter"/>
+      <w:lvlText w:val="%5."/>
+      <w:lvlJc w:val="left"/>
+      <w:pPr>
+        <w:ind w:left="2640" w:hanging="440"/>
+      </w:pPr>
+    </w:lvl>
+    <w:lvl w:ilvl="5" w:tplc="0409001B" w:tentative="1">
+      <w:start w:val="1"/>
+      <w:numFmt w:val="lowerRoman"/>
+      <w:lvlText w:val="%6."/>
+      <w:lvlJc w:val="right"/>
+      <w:pPr>
+        <w:ind w:left="3080" w:hanging="440"/>
+      </w:pPr>
+    </w:lvl>
+    <w:lvl w:ilvl="6" w:tplc="0409000F" w:tentative="1">
+      <w:start w:val="1"/>
+      <w:numFmt w:val="decimal"/>
+      <w:lvlText w:val="%7."/>
+      <w:lvlJc w:val="left"/>
+      <w:pPr>
+        <w:ind w:left="3520" w:hanging="440"/>
+      </w:pPr>
+    </w:lvl>
+    <w:lvl w:ilvl="7" w:tplc="04090019" w:tentative="1">
+      <w:start w:val="1"/>
+      <w:numFmt w:val="upperLetter"/>
+      <w:lvlText w:val="%8."/>
+      <w:lvlJc w:val="left"/>
+      <w:pPr>
+        <w:ind w:left="3960" w:hanging="440"/>
+      </w:pPr>
+    </w:lvl>
+    <w:lvl w:ilvl="8" w:tplc="0409001B" w:tentative="1">
+      <w:start w:val="1"/>
+      <w:numFmt w:val="lowerRoman"/>
+      <w:lvlText w:val="%9."/>
+      <w:lvlJc w:val="right"/>
+      <w:pPr>
+        <w:ind w:left="4400" w:hanging="440"/>
+      </w:pPr>
+    </w:lvl>
+  </w:abstractNum>
+  <w:abstractNum w:abstractNumId="8" w15:restartNumberingAfterBreak="0">
+    <w:nsid w:val="515325B8"/>
+    <w:multiLevelType w:val="hybridMultilevel"/>
+    <w:tmpl w:val="FC780976"/>
+    <w:lvl w:ilvl="0" w:tplc="99BA17EC">
+      <w:start w:val="1"/>
+      <w:numFmt w:val="decimal"/>
+      <w:lvlText w:val="%1."/>
+      <w:lvlJc w:val="left"/>
+      <w:pPr>
+        <w:ind w:left="800" w:hanging="360"/>
+      </w:pPr>
+      <w:rPr>
+        <w:rFonts w:hint="default"/>
+      </w:rPr>
+    </w:lvl>
+    <w:lvl w:ilvl="1" w:tplc="04090019" w:tentative="1">
+      <w:start w:val="1"/>
+      <w:numFmt w:val="upperLetter"/>
+      <w:lvlText w:val="%2."/>
+      <w:lvlJc w:val="left"/>
+      <w:pPr>
+        <w:ind w:left="1320" w:hanging="440"/>
+      </w:pPr>
+    </w:lvl>
+    <w:lvl w:ilvl="2" w:tplc="0409001B" w:tentative="1">
+      <w:start w:val="1"/>
+      <w:numFmt w:val="lowerRoman"/>
+      <w:lvlText w:val="%3."/>
+      <w:lvlJc w:val="right"/>
+      <w:pPr>
+        <w:ind w:left="1760" w:hanging="440"/>
+      </w:pPr>
+    </w:lvl>
+    <w:lvl w:ilvl="3" w:tplc="0409000F" w:tentative="1">
+      <w:start w:val="1"/>
+      <w:numFmt w:val="decimal"/>
+      <w:lvlText w:val="%4."/>
+      <w:lvlJc w:val="left"/>
+      <w:pPr>
+        <w:ind w:left="2200" w:hanging="440"/>
+      </w:pPr>
+    </w:lvl>
+    <w:lvl w:ilvl="4" w:tplc="04090019" w:tentative="1">
+      <w:start w:val="1"/>
+      <w:numFmt w:val="upperLetter"/>
+      <w:lvlText w:val="%5."/>
+      <w:lvlJc w:val="left"/>
+      <w:pPr>
+        <w:ind w:left="2640" w:hanging="440"/>
+      </w:pPr>
+    </w:lvl>
+    <w:lvl w:ilvl="5" w:tplc="0409001B" w:tentative="1">
+      <w:start w:val="1"/>
+      <w:numFmt w:val="lowerRoman"/>
+      <w:lvlText w:val="%6."/>
+      <w:lvlJc w:val="right"/>
+      <w:pPr>
+        <w:ind w:left="3080" w:hanging="440"/>
+      </w:pPr>
+    </w:lvl>
+    <w:lvl w:ilvl="6" w:tplc="0409000F" w:tentative="1">
+      <w:start w:val="1"/>
+      <w:numFmt w:val="decimal"/>
+      <w:lvlText w:val="%7."/>
+      <w:lvlJc w:val="left"/>
+      <w:pPr>
+        <w:ind w:left="3520" w:hanging="440"/>
+      </w:pPr>
+    </w:lvl>
+    <w:lvl w:ilvl="7" w:tplc="04090019" w:tentative="1">
+      <w:start w:val="1"/>
+      <w:numFmt w:val="upperLetter"/>
+      <w:lvlText w:val="%8."/>
+      <w:lvlJc w:val="left"/>
+      <w:pPr>
+        <w:ind w:left="3960" w:hanging="440"/>
+      </w:pPr>
+    </w:lvl>
+    <w:lvl w:ilvl="8" w:tplc="0409001B" w:tentative="1">
+      <w:start w:val="1"/>
+      <w:numFmt w:val="lowerRoman"/>
+      <w:lvlText w:val="%9."/>
+      <w:lvlJc w:val="right"/>
+      <w:pPr>
+        <w:ind w:left="4400" w:hanging="440"/>
+      </w:pPr>
+    </w:lvl>
+  </w:abstractNum>
+  <w:abstractNum w:abstractNumId="9" w15:restartNumberingAfterBreak="0">
+    <w:nsid w:val="56F118FC"/>
+    <w:multiLevelType w:val="hybridMultilevel"/>
+    <w:tmpl w:val="B6C655C4"/>
+    <w:lvl w:ilvl="0" w:tplc="BA863C04">
+      <w:start w:val="2"/>
+      <w:numFmt w:val="bullet"/>
+      <w:lvlText w:val=""/>
+      <w:lvlJc w:val="left"/>
+      <w:pPr>
+        <w:ind w:left="800" w:hanging="360"/>
+      </w:pPr>
+      <w:rPr>
+        <w:rFonts w:ascii="Wingdings" w:eastAsiaTheme="minorEastAsia" w:hAnsi="Wingdings" w:cstheme="minorBidi" w:hint="default"/>
+      </w:rPr>
+    </w:lvl>
+    <w:lvl w:ilvl="1" w:tplc="04090003" w:tentative="1">
+      <w:start w:val="1"/>
+      <w:numFmt w:val="bullet"/>
+      <w:lvlText w:val=""/>
+      <w:lvlJc w:val="left"/>
+      <w:pPr>
+        <w:ind w:left="1320" w:hanging="440"/>
+      </w:pPr>
+      <w:rPr>
+        <w:rFonts w:ascii="Wingdings" w:hAnsi="Wingdings" w:hint="default"/>
+      </w:rPr>
+    </w:lvl>
+    <w:lvl w:ilvl="2" w:tplc="04090005" w:tentative="1">
+      <w:start w:val="1"/>
+      <w:numFmt w:val="bullet"/>
+      <w:lvlText w:val=""/>
+      <w:lvlJc w:val="left"/>
+      <w:pPr>
+        <w:ind w:left="1760" w:hanging="440"/>
+      </w:pPr>
+      <w:rPr>
+        <w:rFonts w:ascii="Wingdings" w:hAnsi="Wingdings" w:hint="default"/>
+      </w:rPr>
+    </w:lvl>
+    <w:lvl w:ilvl="3" w:tplc="04090001" w:tentative="1">
+      <w:start w:val="1"/>
+      <w:numFmt w:val="bullet"/>
+      <w:lvlText w:val=""/>
+      <w:lvlJc w:val="left"/>
+      <w:pPr>
+        <w:ind w:left="2200" w:hanging="440"/>
+      </w:pPr>
+      <w:rPr>
+        <w:rFonts w:ascii="Wingdings" w:hAnsi="Wingdings" w:hint="default"/>
+      </w:rPr>
+    </w:lvl>
+    <w:lvl w:ilvl="4" w:tplc="04090003" w:tentative="1">
+      <w:start w:val="1"/>
+      <w:numFmt w:val="bullet"/>
+      <w:lvlText w:val=""/>
+      <w:lvlJc w:val="left"/>
+      <w:pPr>
+        <w:ind w:left="2640" w:hanging="440"/>
+      </w:pPr>
+      <w:rPr>
+        <w:rFonts w:ascii="Wingdings" w:hAnsi="Wingdings" w:hint="default"/>
+      </w:rPr>
+    </w:lvl>
+    <w:lvl w:ilvl="5" w:tplc="04090005" w:tentative="1">
+      <w:start w:val="1"/>
+      <w:numFmt w:val="bullet"/>
+      <w:lvlText w:val=""/>
+      <w:lvlJc w:val="left"/>
+      <w:pPr>
+        <w:ind w:left="3080" w:hanging="440"/>
+      </w:pPr>
+      <w:rPr>
+        <w:rFonts w:ascii="Wingdings" w:hAnsi="Wingdings" w:hint="default"/>
+      </w:rPr>
+    </w:lvl>
+    <w:lvl w:ilvl="6" w:tplc="04090001" w:tentative="1">
+      <w:start w:val="1"/>
+      <w:numFmt w:val="bullet"/>
+      <w:lvlText w:val=""/>
+      <w:lvlJc w:val="left"/>
+      <w:pPr>
+        <w:ind w:left="3520" w:hanging="440"/>
+      </w:pPr>
+      <w:rPr>
+        <w:rFonts w:ascii="Wingdings" w:hAnsi="Wingdings" w:hint="default"/>
+      </w:rPr>
+    </w:lvl>
+    <w:lvl w:ilvl="7" w:tplc="04090003" w:tentative="1">
+      <w:start w:val="1"/>
+      <w:numFmt w:val="bullet"/>
+      <w:lvlText w:val=""/>
+      <w:lvlJc w:val="left"/>
+      <w:pPr>
+        <w:ind w:left="3960" w:hanging="440"/>
+      </w:pPr>
+      <w:rPr>
+        <w:rFonts w:ascii="Wingdings" w:hAnsi="Wingdings" w:hint="default"/>
+      </w:rPr>
+    </w:lvl>
+    <w:lvl w:ilvl="8" w:tplc="04090005" w:tentative="1">
+      <w:start w:val="1"/>
+      <w:numFmt w:val="bullet"/>
+      <w:lvlText w:val=""/>
+      <w:lvlJc w:val="left"/>
+      <w:pPr>
+        <w:ind w:left="4400" w:hanging="440"/>
+      </w:pPr>
+      <w:rPr>
+        <w:rFonts w:ascii="Wingdings" w:hAnsi="Wingdings" w:hint="default"/>
+      </w:rPr>
+    </w:lvl>
+  </w:abstractNum>
+  <w:abstractNum w:abstractNumId="10" w15:restartNumberingAfterBreak="0">
+    <w:nsid w:val="63836F77"/>
+    <w:multiLevelType w:val="hybridMultilevel"/>
+    <w:tmpl w:val="9342BA2E"/>
+    <w:lvl w:ilvl="0" w:tplc="915CF612">
+      <w:start w:val="1"/>
+      <w:numFmt w:val="bullet"/>
+      <w:lvlText w:val="-"/>
+      <w:lvlJc w:val="left"/>
+      <w:pPr>
+        <w:ind w:left="1160" w:hanging="360"/>
+      </w:pPr>
+      <w:rPr>
+        <w:rFonts w:ascii="맑은 고딕" w:eastAsia="맑은 고딕" w:hAnsi="맑은 고딕" w:cstheme="minorBidi" w:hint="eastAsia"/>
+      </w:rPr>
+    </w:lvl>
+    <w:lvl w:ilvl="1" w:tplc="04090003">
+      <w:start w:val="1"/>
+      <w:numFmt w:val="bullet"/>
+      <w:lvlText w:val=""/>
+      <w:lvlJc w:val="left"/>
+      <w:pPr>
+        <w:ind w:left="1680" w:hanging="440"/>
+      </w:pPr>
+      <w:rPr>
+        <w:rFonts w:ascii="Wingdings" w:hAnsi="Wingdings" w:hint="default"/>
+      </w:rPr>
+    </w:lvl>
+    <w:lvl w:ilvl="2" w:tplc="04090005">
+      <w:start w:val="1"/>
+      <w:numFmt w:val="bullet"/>
+      <w:lvlText w:val=""/>
+      <w:lvlJc w:val="left"/>
+      <w:pPr>
+        <w:ind w:left="2120" w:hanging="440"/>
+      </w:pPr>
+      <w:rPr>
+        <w:rFonts w:ascii="Wingdings" w:hAnsi="Wingdings" w:hint="default"/>
+      </w:rPr>
+    </w:lvl>
+    <w:lvl w:ilvl="3" w:tplc="04090001" w:tentative="1">
+      <w:start w:val="1"/>
+      <w:numFmt w:val="bullet"/>
+      <w:lvlText w:val=""/>
+      <w:lvlJc w:val="left"/>
+      <w:pPr>
+        <w:ind w:left="2560" w:hanging="440"/>
+      </w:pPr>
+      <w:rPr>
+        <w:rFonts w:ascii="Wingdings" w:hAnsi="Wingdings" w:hint="default"/>
+      </w:rPr>
+    </w:lvl>
+    <w:lvl w:ilvl="4" w:tplc="04090003" w:tentative="1">
+      <w:start w:val="1"/>
+      <w:numFmt w:val="bullet"/>
+      <w:lvlText w:val=""/>
+      <w:lvlJc w:val="left"/>
+      <w:pPr>
+        <w:ind w:left="3000" w:hanging="440"/>
+      </w:pPr>
+      <w:rPr>
+        <w:rFonts w:ascii="Wingdings" w:hAnsi="Wingdings" w:hint="default"/>
+      </w:rPr>
+    </w:lvl>
+    <w:lvl w:ilvl="5" w:tplc="04090005" w:tentative="1">
+      <w:start w:val="1"/>
+      <w:numFmt w:val="bullet"/>
+      <w:lvlText w:val=""/>
+      <w:lvlJc w:val="left"/>
+      <w:pPr>
+        <w:ind w:left="3440" w:hanging="440"/>
+      </w:pPr>
+      <w:rPr>
+        <w:rFonts w:ascii="Wingdings" w:hAnsi="Wingdings" w:hint="default"/>
+      </w:rPr>
+    </w:lvl>
+    <w:lvl w:ilvl="6" w:tplc="04090001" w:tentative="1">
+      <w:start w:val="1"/>
+      <w:numFmt w:val="bullet"/>
+      <w:lvlText w:val=""/>
+      <w:lvlJc w:val="left"/>
+      <w:pPr>
+        <w:ind w:left="3880" w:hanging="440"/>
+      </w:pPr>
+      <w:rPr>
+        <w:rFonts w:ascii="Wingdings" w:hAnsi="Wingdings" w:hint="default"/>
+      </w:rPr>
+    </w:lvl>
+    <w:lvl w:ilvl="7" w:tplc="04090003" w:tentative="1">
+      <w:start w:val="1"/>
+      <w:numFmt w:val="bullet"/>
+      <w:lvlText w:val=""/>
+      <w:lvlJc w:val="left"/>
+      <w:pPr>
+        <w:ind w:left="4320" w:hanging="440"/>
+      </w:pPr>
+      <w:rPr>
+        <w:rFonts w:ascii="Wingdings" w:hAnsi="Wingdings" w:hint="default"/>
+      </w:rPr>
+    </w:lvl>
+    <w:lvl w:ilvl="8" w:tplc="04090005" w:tentative="1">
+      <w:start w:val="1"/>
+      <w:numFmt w:val="bullet"/>
+      <w:lvlText w:val=""/>
+      <w:lvlJc w:val="left"/>
+      <w:pPr>
+        <w:ind w:left="4760" w:hanging="440"/>
+      </w:pPr>
+      <w:rPr>
+        <w:rFonts w:ascii="Wingdings" w:hAnsi="Wingdings" w:hint="default"/>
+      </w:rPr>
+    </w:lvl>
+  </w:abstractNum>
+  <w:num w:numId="1" w16cid:durableId="181821162">
+    <w:abstractNumId w:val="7"/>
+  </w:num>
+  <w:num w:numId="2" w16cid:durableId="451100396">
+    <w:abstractNumId w:val="2"/>
+  </w:num>
+  <w:num w:numId="3" w16cid:durableId="847788394">
+    <w:abstractNumId w:val="8"/>
+  </w:num>
+  <w:num w:numId="4" w16cid:durableId="437062654">
+    <w:abstractNumId w:val="10"/>
+  </w:num>
+  <w:num w:numId="5" w16cid:durableId="367224952">
+    <w:abstractNumId w:val="3"/>
+  </w:num>
+  <w:num w:numId="6" w16cid:durableId="156263506">
+    <w:abstractNumId w:val="6"/>
+  </w:num>
+  <w:num w:numId="7" w16cid:durableId="202333304">
+    <w:abstractNumId w:val="5"/>
+  </w:num>
+  <w:num w:numId="8" w16cid:durableId="1879194078">
+    <w:abstractNumId w:val="1"/>
+  </w:num>
+  <w:num w:numId="9" w16cid:durableId="1521628832">
+    <w:abstractNumId w:val="0"/>
+  </w:num>
+  <w:num w:numId="10" w16cid:durableId="1600142391">
+    <w:abstractNumId w:val="4"/>
+  </w:num>
+  <w:num w:numId="11" w16cid:durableId="1291133876">
+    <w:abstractNumId w:val="9"/>
+  </w:num>
+</w:numbering>
 </file>
 
 <file path=word/styles.xml><?xml version="1.0" encoding="utf-8"?>
@@ -865,7 +4484,6 @@
   <w:style w:type="character" w:default="1" w:styleId="a0">
     <w:name w:val="Default Paragraph Font"/>
     <w:uiPriority w:val="1"/>
-    <w:semiHidden/>
     <w:unhideWhenUsed/>
   </w:style>
   <w:style w:type="table" w:default="1" w:styleId="a1">

</xml_diff>